<commit_message>
Change input box's height
</commit_message>
<xml_diff>
--- a/docs/编译原理实验报告1-E21714049-梅世祺.docx
+++ b/docs/编译原理实验报告1-E21714049-梅世祺.docx
@@ -439,33 +439,33 @@
         <w:ind w:firstLineChars="0"/>
         <w:jc w:val="left"/>
         <w:rPr>
-          <w:rFonts w:asciiTheme="minorEastAsia" w:hAnsiTheme="minorEastAsia" w:hint="eastAsia"/>
-          <w:sz w:val="30"/>
-          <w:szCs w:val="30"/>
-        </w:rPr>
-      </w:pPr>
-      <w:r>
-        <w:rPr>
-          <w:rFonts w:asciiTheme="minorEastAsia" w:hAnsiTheme="minorEastAsia" w:hint="eastAsia"/>
-          <w:sz w:val="30"/>
-          <w:szCs w:val="30"/>
-        </w:rPr>
-        <w:t>设计一个C</w:t>
-      </w:r>
-      <w:r>
-        <w:rPr>
           <w:rFonts w:asciiTheme="minorEastAsia" w:hAnsiTheme="minorEastAsia"/>
           <w:sz w:val="30"/>
           <w:szCs w:val="30"/>
         </w:rPr>
-        <w:t>homsky</w:t>
-      </w:r>
+      </w:pPr>
       <w:r>
         <w:rPr>
           <w:rFonts w:asciiTheme="minorEastAsia" w:hAnsiTheme="minorEastAsia" w:hint="eastAsia"/>
           <w:sz w:val="30"/>
           <w:szCs w:val="30"/>
         </w:rPr>
+        <w:t>设计一个C</w:t>
+      </w:r>
+      <w:r>
+        <w:rPr>
+          <w:rFonts w:asciiTheme="minorEastAsia" w:hAnsiTheme="minorEastAsia"/>
+          <w:sz w:val="30"/>
+          <w:szCs w:val="30"/>
+        </w:rPr>
+        <w:t>homsky</w:t>
+      </w:r>
+      <w:r>
+        <w:rPr>
+          <w:rFonts w:asciiTheme="minorEastAsia" w:hAnsiTheme="minorEastAsia" w:hint="eastAsia"/>
+          <w:sz w:val="30"/>
+          <w:szCs w:val="30"/>
+        </w:rPr>
         <w:t>文法类型判别器，判断0型文法、1型文法、2型文法和3型文法（为简单起见，可不做0型文法的判断）。</w:t>
       </w:r>
     </w:p>
@@ -474,7 +474,7 @@
         <w:spacing w:line="600" w:lineRule="auto"/>
         <w:jc w:val="left"/>
         <w:rPr>
-          <w:rFonts w:asciiTheme="minorEastAsia" w:hAnsiTheme="minorEastAsia" w:hint="eastAsia"/>
+          <w:rFonts w:asciiTheme="minorEastAsia" w:hAnsiTheme="minorEastAsia"/>
           <w:sz w:val="30"/>
           <w:szCs w:val="30"/>
         </w:rPr>
@@ -485,23 +485,7 @@
           <w:sz w:val="30"/>
           <w:szCs w:val="30"/>
         </w:rPr>
-        <w:t>【实验</w:t>
-      </w:r>
-      <w:r>
-        <w:rPr>
-          <w:rFonts w:asciiTheme="minorEastAsia" w:hAnsiTheme="minorEastAsia" w:hint="eastAsia"/>
-          <w:sz w:val="30"/>
-          <w:szCs w:val="30"/>
-        </w:rPr>
-        <w:t>要求</w:t>
-      </w:r>
-      <w:r>
-        <w:rPr>
-          <w:rFonts w:asciiTheme="minorEastAsia" w:hAnsiTheme="minorEastAsia" w:hint="eastAsia"/>
-          <w:sz w:val="30"/>
-          <w:szCs w:val="30"/>
-        </w:rPr>
-        <w:t>】</w:t>
+        <w:t>【实验要求】</w:t>
       </w:r>
     </w:p>
     <w:p>
@@ -710,7 +694,7 @@
         <w:ind w:firstLineChars="0"/>
         <w:jc w:val="left"/>
         <w:rPr>
-          <w:rFonts w:asciiTheme="minorEastAsia" w:hAnsiTheme="minorEastAsia" w:hint="eastAsia"/>
+          <w:rFonts w:asciiTheme="minorEastAsia" w:hAnsiTheme="minorEastAsia"/>
           <w:sz w:val="28"/>
           <w:szCs w:val="28"/>
         </w:rPr>
@@ -761,15 +745,7 @@
           <w:sz w:val="28"/>
           <w:szCs w:val="28"/>
         </w:rPr>
-        <w:t>设文法</w:t>
-      </w:r>
-      <w:r>
-        <w:rPr>
-          <w:rFonts w:asciiTheme="minorEastAsia" w:hAnsiTheme="minorEastAsia" w:hint="eastAsia"/>
-          <w:sz w:val="28"/>
-          <w:szCs w:val="28"/>
-        </w:rPr>
-        <w:t>G(V</w:t>
+        <w:t>设文法G(V</w:t>
       </w:r>
       <w:r>
         <w:rPr>
@@ -803,15 +779,7 @@
           <w:sz w:val="28"/>
           <w:szCs w:val="28"/>
         </w:rPr>
-        <w:t>，</w:t>
-      </w:r>
-      <w:r>
-        <w:rPr>
-          <w:rFonts w:asciiTheme="minorEastAsia" w:hAnsiTheme="minorEastAsia" w:hint="eastAsia"/>
-          <w:sz w:val="28"/>
-          <w:szCs w:val="28"/>
-        </w:rPr>
-        <w:t>P</w:t>
+        <w:t>，P</w:t>
       </w:r>
       <w:r>
         <w:rPr>
@@ -827,15 +795,7 @@
           <w:sz w:val="28"/>
           <w:szCs w:val="28"/>
         </w:rPr>
-        <w:t>)</w:t>
-      </w:r>
-      <w:r>
-        <w:rPr>
-          <w:rFonts w:asciiTheme="minorEastAsia" w:hAnsiTheme="minorEastAsia" w:hint="eastAsia"/>
-          <w:sz w:val="28"/>
-          <w:szCs w:val="28"/>
-        </w:rPr>
-        <w:t>，其中</w:t>
+        <w:t>)，其中</w:t>
       </w:r>
       <w:r>
         <w:rPr>
@@ -860,15 +820,7 @@
           <w:sz w:val="28"/>
           <w:szCs w:val="28"/>
         </w:rPr>
-        <w:t>是一个非空有限集,包含所有的终结符；</w:t>
-      </w:r>
-      <w:r>
-        <w:rPr>
-          <w:rFonts w:asciiTheme="minorEastAsia" w:hAnsiTheme="minorEastAsia" w:hint="eastAsia"/>
-          <w:sz w:val="28"/>
-          <w:szCs w:val="28"/>
-        </w:rPr>
-        <w:t>V</w:t>
+        <w:t>是一个非空有限集,包含所有的终结符；V</w:t>
       </w:r>
       <w:r>
         <w:rPr>
@@ -1190,7 +1142,7 @@
         <w:ind w:firstLineChars="0"/>
         <w:jc w:val="left"/>
         <w:rPr>
-          <w:rFonts w:asciiTheme="minorEastAsia" w:hAnsiTheme="minorEastAsia" w:hint="eastAsia"/>
+          <w:rFonts w:asciiTheme="minorEastAsia" w:hAnsiTheme="minorEastAsia"/>
           <w:sz w:val="28"/>
           <w:szCs w:val="28"/>
         </w:rPr>
@@ -1319,7 +1271,7 @@
         <w:ind w:firstLineChars="0"/>
         <w:jc w:val="left"/>
         <w:rPr>
-          <w:rFonts w:asciiTheme="minorEastAsia" w:hAnsiTheme="minorEastAsia" w:hint="eastAsia"/>
+          <w:rFonts w:asciiTheme="minorEastAsia" w:hAnsiTheme="minorEastAsia"/>
           <w:sz w:val="28"/>
           <w:szCs w:val="28"/>
         </w:rPr>
@@ -1346,15 +1298,7 @@
           <w:sz w:val="28"/>
           <w:szCs w:val="28"/>
         </w:rPr>
-        <w:t>α</w:t>
-      </w:r>
-      <w:r>
-        <w:rPr>
-          <w:rFonts w:asciiTheme="minorEastAsia" w:hAnsiTheme="minorEastAsia" w:hint="eastAsia"/>
-          <w:sz w:val="28"/>
-          <w:szCs w:val="28"/>
-        </w:rPr>
-        <w:t>是一个非终结符，</w:t>
+        <w:t>α是一个非终结符，</w:t>
       </w:r>
       <w:r>
         <w:rPr>
@@ -1472,6 +1416,7 @@
         </w:rPr>
         <w:t>→</w:t>
       </w:r>
+      <w:proofErr w:type="spellStart"/>
       <w:r>
         <w:rPr>
           <w:rFonts w:asciiTheme="minorEastAsia" w:hAnsiTheme="minorEastAsia"/>
@@ -1480,6 +1425,7 @@
         </w:rPr>
         <w:t>aB|a</w:t>
       </w:r>
+      <w:proofErr w:type="spellEnd"/>
       <w:r>
         <w:rPr>
           <w:rFonts w:asciiTheme="minorEastAsia" w:hAnsiTheme="minorEastAsia" w:hint="eastAsia"/>
@@ -1520,6 +1466,7 @@
         </w:rPr>
         <w:t>→</w:t>
       </w:r>
+      <w:proofErr w:type="spellStart"/>
       <w:r>
         <w:rPr>
           <w:rFonts w:asciiTheme="minorEastAsia" w:hAnsiTheme="minorEastAsia" w:hint="eastAsia"/>
@@ -1536,6 +1483,7 @@
         </w:rPr>
         <w:t>a|a</w:t>
       </w:r>
+      <w:proofErr w:type="spellEnd"/>
       <w:r>
         <w:rPr>
           <w:rFonts w:asciiTheme="minorEastAsia" w:hAnsiTheme="minorEastAsia"/>
@@ -1641,17 +1589,7 @@
           <w:sz w:val="28"/>
           <w:szCs w:val="28"/>
         </w:rPr>
-        <w:t>（注意：混合左右线性文法不是3型文法</w:t>
-      </w:r>
-      <w:bookmarkStart w:id="0" w:name="_GoBack"/>
-      <w:bookmarkEnd w:id="0"/>
-      <w:r>
-        <w:rPr>
-          <w:rFonts w:asciiTheme="minorEastAsia" w:hAnsiTheme="minorEastAsia" w:hint="eastAsia"/>
-          <w:sz w:val="28"/>
-          <w:szCs w:val="28"/>
-        </w:rPr>
-        <w:t>）</w:t>
+        <w:t>（注意：混合左右线性文法不是3型文法）</w:t>
       </w:r>
       <w:r>
         <w:rPr>
@@ -1669,7 +1607,7 @@
         <w:ind w:left="1140" w:firstLineChars="0" w:firstLine="0"/>
         <w:jc w:val="left"/>
         <w:rPr>
-          <w:rFonts w:asciiTheme="minorEastAsia" w:hAnsiTheme="minorEastAsia" w:hint="eastAsia"/>
+          <w:rFonts w:asciiTheme="minorEastAsia" w:hAnsiTheme="minorEastAsia"/>
           <w:sz w:val="28"/>
           <w:szCs w:val="28"/>
         </w:rPr>
@@ -1900,53 +1838,7 @@
           <w:sz w:val="30"/>
           <w:szCs w:val="30"/>
         </w:rPr>
-        <w:t>【实验内容】</w:t>
-      </w:r>
-    </w:p>
-    <w:p>
-      <w:pPr>
-        <w:spacing w:line="600" w:lineRule="auto"/>
-        <w:jc w:val="left"/>
-        <w:rPr>
-          <w:rFonts w:asciiTheme="minorEastAsia" w:hAnsiTheme="minorEastAsia" w:hint="eastAsia"/>
-          <w:sz w:val="30"/>
-          <w:szCs w:val="30"/>
-        </w:rPr>
-      </w:pPr>
-    </w:p>
-    <w:p>
-      <w:pPr>
-        <w:spacing w:line="600" w:lineRule="auto"/>
-        <w:jc w:val="left"/>
-        <w:rPr>
-          <w:rFonts w:asciiTheme="minorEastAsia" w:hAnsiTheme="minorEastAsia"/>
-          <w:sz w:val="30"/>
-          <w:szCs w:val="30"/>
-        </w:rPr>
-      </w:pPr>
-      <w:r>
-        <w:rPr>
-          <w:rFonts w:asciiTheme="minorEastAsia" w:hAnsiTheme="minorEastAsia" w:hint="eastAsia"/>
-          <w:sz w:val="30"/>
-          <w:szCs w:val="30"/>
-        </w:rPr>
-        <w:t>【实验</w:t>
-      </w:r>
-      <w:r>
-        <w:rPr>
-          <w:rFonts w:asciiTheme="minorEastAsia" w:hAnsiTheme="minorEastAsia" w:hint="eastAsia"/>
-          <w:sz w:val="30"/>
-          <w:szCs w:val="30"/>
-        </w:rPr>
-        <w:t>心得</w:t>
-      </w:r>
-      <w:r>
-        <w:rPr>
-          <w:rFonts w:asciiTheme="minorEastAsia" w:hAnsiTheme="minorEastAsia" w:hint="eastAsia"/>
-          <w:sz w:val="30"/>
-          <w:szCs w:val="30"/>
-        </w:rPr>
-        <w:t>】</w:t>
+        <w:t>【实验心得】</w:t>
       </w:r>
     </w:p>
     <w:p>
@@ -1998,15 +1890,7 @@
             <w:rFonts w:asciiTheme="minorEastAsia" w:hAnsiTheme="minorEastAsia" w:hint="eastAsia"/>
             <w:sz w:val="22"/>
           </w:rPr>
-          <w:t>无限制文法</w:t>
-        </w:r>
-        <w:r>
-          <w:rPr>
-            <w:rStyle w:val="Hyperlink"/>
-            <w:rFonts w:asciiTheme="minorEastAsia" w:hAnsiTheme="minorEastAsia" w:hint="eastAsia"/>
-            <w:sz w:val="22"/>
-          </w:rPr>
-          <w:t>(</w:t>
+          <w:t>无限制文法(</w:t>
         </w:r>
         <w:r>
           <w:rPr>
@@ -2022,23 +1906,7 @@
             <w:rFonts w:asciiTheme="minorEastAsia" w:hAnsiTheme="minorEastAsia" w:hint="eastAsia"/>
             <w:sz w:val="22"/>
           </w:rPr>
-          <w:t>型</w:t>
-        </w:r>
-        <w:r>
-          <w:rPr>
-            <w:rStyle w:val="Hyperlink"/>
-            <w:rFonts w:asciiTheme="minorEastAsia" w:hAnsiTheme="minorEastAsia" w:hint="eastAsia"/>
-            <w:sz w:val="22"/>
-          </w:rPr>
-          <w:t>文</w:t>
-        </w:r>
-        <w:r>
-          <w:rPr>
-            <w:rStyle w:val="Hyperlink"/>
-            <w:rFonts w:asciiTheme="minorEastAsia" w:hAnsiTheme="minorEastAsia" w:hint="eastAsia"/>
-            <w:sz w:val="22"/>
-          </w:rPr>
-          <w:t>法</w:t>
+          <w:t>型文法</w:t>
         </w:r>
         <w:r>
           <w:rPr>
@@ -2080,15 +1948,7 @@
             <w:rFonts w:asciiTheme="minorEastAsia" w:hAnsiTheme="minorEastAsia" w:hint="eastAsia"/>
             <w:sz w:val="22"/>
           </w:rPr>
-          <w:t>0型文法、1型文法、2型文法和3型文法</w:t>
-        </w:r>
-        <w:r>
-          <w:rPr>
-            <w:rStyle w:val="Hyperlink"/>
-            <w:rFonts w:asciiTheme="minorEastAsia" w:hAnsiTheme="minorEastAsia" w:hint="eastAsia"/>
-            <w:sz w:val="22"/>
-          </w:rPr>
-          <w:t xml:space="preserve"> </w:t>
+          <w:t xml:space="preserve">0型文法、1型文法、2型文法和3型文法 </w:t>
         </w:r>
         <w:r>
           <w:rPr>
@@ -2135,7 +1995,7 @@
         <w:ind w:firstLineChars="0"/>
         <w:jc w:val="left"/>
         <w:rPr>
-          <w:rFonts w:asciiTheme="minorEastAsia" w:hAnsiTheme="minorEastAsia" w:hint="eastAsia"/>
+          <w:rFonts w:asciiTheme="minorEastAsia" w:hAnsiTheme="minorEastAsia"/>
           <w:color w:val="0000FF" w:themeColor="hyperlink"/>
           <w:sz w:val="22"/>
           <w:u w:val="single"/>
@@ -2235,25 +2095,107 @@
           <w:sz w:val="28"/>
           <w:szCs w:val="28"/>
         </w:rPr>
+        <w:t>产生式</w:t>
+      </w:r>
+      <w:r>
+        <w:rPr>
+          <w:rFonts w:asciiTheme="minorEastAsia" w:hAnsiTheme="minorEastAsia" w:hint="eastAsia"/>
+          <w:sz w:val="28"/>
+          <w:szCs w:val="28"/>
+        </w:rPr>
+        <w:t>，</w:t>
+      </w:r>
+      <w:r>
+        <w:rPr>
+          <w:rFonts w:asciiTheme="minorEastAsia" w:hAnsiTheme="minorEastAsia" w:hint="eastAsia"/>
+          <w:sz w:val="28"/>
+          <w:szCs w:val="28"/>
+        </w:rPr>
+        <w:t>这个可以尝试</w:t>
+      </w:r>
+      <w:r>
+        <w:rPr>
+          <w:rFonts w:asciiTheme="minorEastAsia" w:hAnsiTheme="minorEastAsia" w:hint="eastAsia"/>
+          <w:sz w:val="28"/>
+          <w:szCs w:val="28"/>
+        </w:rPr>
+        <w:t>用正则表达式去匹配</w:t>
+      </w:r>
+      <w:r>
+        <w:rPr>
+          <w:rFonts w:asciiTheme="minorEastAsia" w:hAnsiTheme="minorEastAsia" w:hint="eastAsia"/>
+          <w:sz w:val="28"/>
+          <w:szCs w:val="28"/>
+        </w:rPr>
+        <w:t>，然后得到</w:t>
+      </w:r>
+      <w:r>
+        <w:rPr>
+          <w:rFonts w:asciiTheme="minorEastAsia" w:hAnsiTheme="minorEastAsia" w:hint="eastAsia"/>
+          <w:sz w:val="28"/>
+          <w:szCs w:val="28"/>
+        </w:rPr>
+        <w:t xml:space="preserve">形如 </w:t>
+      </w:r>
+      <w:r>
+        <w:rPr>
+          <w:rFonts w:asciiTheme="minorEastAsia" w:hAnsiTheme="minorEastAsia"/>
+          <w:sz w:val="28"/>
+          <w:szCs w:val="28"/>
+        </w:rPr>
+        <w:t xml:space="preserve">[ [left, right], [left, right], [left, right] … ] </w:t>
+      </w:r>
+      <w:r>
+        <w:rPr>
+          <w:rFonts w:asciiTheme="minorEastAsia" w:hAnsiTheme="minorEastAsia" w:hint="eastAsia"/>
+          <w:sz w:val="28"/>
+          <w:szCs w:val="28"/>
+        </w:rPr>
+        <w:t>二维数</w:t>
+      </w:r>
+      <w:r>
+        <w:rPr>
+          <w:rFonts w:asciiTheme="minorEastAsia" w:hAnsiTheme="minorEastAsia" w:hint="eastAsia"/>
+          <w:sz w:val="28"/>
+          <w:szCs w:val="28"/>
+        </w:rPr>
         <w:lastRenderedPageBreak/>
-        <w:t>产生式</w:t>
-      </w:r>
-      <w:r>
-        <w:rPr>
-          <w:rFonts w:asciiTheme="minorEastAsia" w:hAnsiTheme="minorEastAsia" w:hint="eastAsia"/>
-          <w:sz w:val="28"/>
-          <w:szCs w:val="28"/>
-        </w:rPr>
-        <w:t>，这个可以尝试用正则表达式去匹配</w:t>
-      </w:r>
-      <w:r>
-        <w:rPr>
-          <w:rFonts w:asciiTheme="minorEastAsia" w:hAnsiTheme="minorEastAsia" w:hint="eastAsia"/>
-          <w:sz w:val="28"/>
-          <w:szCs w:val="28"/>
-        </w:rPr>
-        <w:t>。</w:t>
-      </w:r>
+        <w:t>组，其中 left、r</w:t>
+      </w:r>
+      <w:r>
+        <w:rPr>
+          <w:rFonts w:asciiTheme="minorEastAsia" w:hAnsiTheme="minorEastAsia"/>
+          <w:sz w:val="28"/>
+          <w:szCs w:val="28"/>
+        </w:rPr>
+        <w:t>ight</w:t>
+      </w:r>
+      <w:r>
+        <w:rPr>
+          <w:rFonts w:asciiTheme="minorEastAsia" w:hAnsiTheme="minorEastAsia" w:hint="eastAsia"/>
+          <w:sz w:val="28"/>
+          <w:szCs w:val="28"/>
+        </w:rPr>
+        <w:t>分别是产生式的左部和右部。最后根据【实验原理】中各类文法的定义，把定义翻译成相应的J</w:t>
+      </w:r>
+      <w:r>
+        <w:rPr>
+          <w:rFonts w:asciiTheme="minorEastAsia" w:hAnsiTheme="minorEastAsia"/>
+          <w:sz w:val="28"/>
+          <w:szCs w:val="28"/>
+        </w:rPr>
+        <w:t>avaScript</w:t>
+      </w:r>
+      <w:r>
+        <w:rPr>
+          <w:rFonts w:asciiTheme="minorEastAsia" w:hAnsiTheme="minorEastAsia" w:hint="eastAsia"/>
+          <w:sz w:val="28"/>
+          <w:szCs w:val="28"/>
+        </w:rPr>
+        <w:t>代码即可。</w:t>
+      </w:r>
+      <w:bookmarkStart w:id="0" w:name="_GoBack"/>
+      <w:bookmarkEnd w:id="0"/>
     </w:p>
     <w:p>
       <w:pPr>
@@ -2300,9 +2242,3995 @@
           <w:szCs w:val="30"/>
         </w:rPr>
       </w:pPr>
+      <w:r>
+        <w:rPr>
+          <w:rFonts w:asciiTheme="minorEastAsia" w:hAnsiTheme="minorEastAsia" w:hint="eastAsia"/>
+          <w:sz w:val="30"/>
+          <w:szCs w:val="30"/>
+        </w:rPr>
+        <w:t>实验代码：</w:t>
+      </w:r>
+    </w:p>
+    <w:p>
+      <w:pPr>
+        <w:spacing w:line="600" w:lineRule="auto"/>
+        <w:jc w:val="left"/>
+        <w:rPr>
+          <w:kern w:val="0"/>
+          <w:sz w:val="24"/>
+          <w:szCs w:val="24"/>
+        </w:rPr>
+      </w:pPr>
+      <w:hyperlink r:id="rId14" w:anchor="L118" w:history="1">
+        <w:r>
+          <w:rPr>
+            <w:rStyle w:val="Hyperlink"/>
+            <w:rFonts w:hint="eastAsia"/>
+            <w:kern w:val="0"/>
+            <w:sz w:val="24"/>
+            <w:szCs w:val="24"/>
+          </w:rPr>
+          <w:t>核心代码</w:t>
+        </w:r>
+        <w:r>
+          <w:rPr>
+            <w:rStyle w:val="Hyperlink"/>
+            <w:rFonts w:hint="eastAsia"/>
+            <w:kern w:val="0"/>
+            <w:sz w:val="24"/>
+            <w:szCs w:val="24"/>
+          </w:rPr>
+          <w:t>：</w:t>
+        </w:r>
+      </w:hyperlink>
+    </w:p>
+    <w:p>
+      <w:pPr>
+        <w:widowControl/>
+        <w:shd w:val="clear" w:color="auto" w:fill="272822"/>
+        <w:spacing w:line="270" w:lineRule="atLeast"/>
+        <w:jc w:val="left"/>
+        <w:rPr>
+          <w:rFonts w:ascii="Droid Sans Mono" w:eastAsia="Times New Roman" w:hAnsi="Droid Sans Mono" w:cs="Droid Sans Mono"/>
+          <w:i/>
+          <w:iCs/>
+          <w:color w:val="66D9EF"/>
+          <w:kern w:val="0"/>
+          <w:sz w:val="18"/>
+          <w:szCs w:val="18"/>
+        </w:rPr>
+      </w:pPr>
+      <w:r>
+        <w:rPr>
+          <w:rFonts w:ascii="Droid Sans Mono" w:eastAsia="Times New Roman" w:hAnsi="Droid Sans Mono" w:cs="Droid Sans Mono"/>
+          <w:color w:val="88846F"/>
+          <w:kern w:val="0"/>
+          <w:sz w:val="18"/>
+          <w:szCs w:val="18"/>
+        </w:rPr>
+        <w:t xml:space="preserve">// </w:t>
+      </w:r>
+      <w:r>
+        <w:rPr>
+          <w:rFonts w:ascii="Microsoft YaHei" w:eastAsia="Microsoft YaHei" w:hAnsi="Microsoft YaHei" w:cs="Microsoft YaHei" w:hint="eastAsia"/>
+          <w:color w:val="88846F"/>
+          <w:kern w:val="0"/>
+          <w:sz w:val="18"/>
+          <w:szCs w:val="18"/>
+        </w:rPr>
+        <w:t>若所有产生式满足：左部至少包含一个非终结符</w:t>
+      </w:r>
+      <w:r>
+        <w:rPr>
+          <w:rFonts w:ascii="Droid Sans Mono" w:eastAsia="Times New Roman" w:hAnsi="Droid Sans Mono" w:cs="Droid Sans Mono"/>
+          <w:color w:val="88846F"/>
+          <w:kern w:val="0"/>
+          <w:sz w:val="18"/>
+          <w:szCs w:val="18"/>
+        </w:rPr>
+        <w:t xml:space="preserve">, </w:t>
+      </w:r>
+      <w:r>
+        <w:rPr>
+          <w:rFonts w:ascii="Microsoft YaHei" w:eastAsia="Microsoft YaHei" w:hAnsi="Microsoft YaHei" w:cs="Microsoft YaHei" w:hint="eastAsia"/>
+          <w:color w:val="88846F"/>
+          <w:kern w:val="0"/>
+          <w:sz w:val="18"/>
+          <w:szCs w:val="18"/>
+        </w:rPr>
+        <w:t>则是</w:t>
+      </w:r>
+      <w:r>
+        <w:rPr>
+          <w:rFonts w:ascii="Droid Sans Mono" w:eastAsia="Times New Roman" w:hAnsi="Droid Sans Mono" w:cs="Droid Sans Mono"/>
+          <w:color w:val="88846F"/>
+          <w:kern w:val="0"/>
+          <w:sz w:val="18"/>
+          <w:szCs w:val="18"/>
+        </w:rPr>
+        <w:t>0</w:t>
+      </w:r>
+      <w:r>
+        <w:rPr>
+          <w:rFonts w:ascii="Microsoft YaHei" w:eastAsia="Microsoft YaHei" w:hAnsi="Microsoft YaHei" w:cs="Microsoft YaHei" w:hint="eastAsia"/>
+          <w:color w:val="88846F"/>
+          <w:kern w:val="0"/>
+          <w:sz w:val="18"/>
+          <w:szCs w:val="18"/>
+        </w:rPr>
+        <w:t>型文法</w:t>
+      </w:r>
+    </w:p>
+    <w:p>
+      <w:pPr>
+        <w:widowControl/>
+        <w:shd w:val="clear" w:color="auto" w:fill="272822"/>
+        <w:spacing w:line="270" w:lineRule="atLeast"/>
+        <w:jc w:val="left"/>
+        <w:rPr>
+          <w:rFonts w:ascii="Droid Sans Mono" w:eastAsia="Times New Roman" w:hAnsi="Droid Sans Mono" w:cs="Droid Sans Mono"/>
+          <w:color w:val="F8F8F2"/>
+          <w:kern w:val="0"/>
+          <w:sz w:val="18"/>
+          <w:szCs w:val="18"/>
+        </w:rPr>
+      </w:pPr>
+      <w:r>
+        <w:rPr>
+          <w:rFonts w:ascii="Droid Sans Mono" w:eastAsia="Times New Roman" w:hAnsi="Droid Sans Mono" w:cs="Droid Sans Mono"/>
+          <w:i/>
+          <w:iCs/>
+          <w:color w:val="66D9EF"/>
+          <w:kern w:val="0"/>
+          <w:sz w:val="18"/>
+          <w:szCs w:val="18"/>
+        </w:rPr>
+        <w:t>const</w:t>
+      </w:r>
+      <w:r>
+        <w:rPr>
+          <w:rFonts w:ascii="Droid Sans Mono" w:eastAsia="Times New Roman" w:hAnsi="Droid Sans Mono" w:cs="Droid Sans Mono"/>
+          <w:color w:val="F8F8F2"/>
+          <w:kern w:val="0"/>
+          <w:sz w:val="18"/>
+          <w:szCs w:val="18"/>
+        </w:rPr>
+        <w:t xml:space="preserve"> isType0 </w:t>
+      </w:r>
+      <w:r>
+        <w:rPr>
+          <w:rFonts w:ascii="Droid Sans Mono" w:eastAsia="Times New Roman" w:hAnsi="Droid Sans Mono" w:cs="Droid Sans Mono"/>
+          <w:color w:val="F92672"/>
+          <w:kern w:val="0"/>
+          <w:sz w:val="18"/>
+          <w:szCs w:val="18"/>
+        </w:rPr>
+        <w:t>=</w:t>
+      </w:r>
+      <w:r>
+        <w:rPr>
+          <w:rFonts w:ascii="Droid Sans Mono" w:eastAsia="Times New Roman" w:hAnsi="Droid Sans Mono" w:cs="Droid Sans Mono"/>
+          <w:color w:val="F8F8F2"/>
+          <w:kern w:val="0"/>
+          <w:sz w:val="18"/>
+          <w:szCs w:val="18"/>
+        </w:rPr>
+        <w:t xml:space="preserve"> </w:t>
+      </w:r>
+      <w:proofErr w:type="spellStart"/>
+      <w:proofErr w:type="gramStart"/>
+      <w:r>
+        <w:rPr>
+          <w:rFonts w:ascii="Droid Sans Mono" w:eastAsia="Times New Roman" w:hAnsi="Droid Sans Mono" w:cs="Droid Sans Mono"/>
+          <w:color w:val="F8F8F2"/>
+          <w:kern w:val="0"/>
+          <w:sz w:val="18"/>
+          <w:szCs w:val="18"/>
+        </w:rPr>
+        <w:t>productions.</w:t>
+      </w:r>
+      <w:r>
+        <w:rPr>
+          <w:rFonts w:ascii="Droid Sans Mono" w:eastAsia="Times New Roman" w:hAnsi="Droid Sans Mono" w:cs="Droid Sans Mono"/>
+          <w:color w:val="A6E22E"/>
+          <w:kern w:val="0"/>
+          <w:sz w:val="18"/>
+          <w:szCs w:val="18"/>
+        </w:rPr>
+        <w:t>every</w:t>
+      </w:r>
+      <w:proofErr w:type="spellEnd"/>
+      <w:proofErr w:type="gramEnd"/>
+      <w:r>
+        <w:rPr>
+          <w:rFonts w:ascii="Droid Sans Mono" w:eastAsia="Times New Roman" w:hAnsi="Droid Sans Mono" w:cs="Droid Sans Mono"/>
+          <w:color w:val="F8F8F2"/>
+          <w:kern w:val="0"/>
+          <w:sz w:val="18"/>
+          <w:szCs w:val="18"/>
+        </w:rPr>
+        <w:t>(</w:t>
+      </w:r>
+    </w:p>
+    <w:p>
+      <w:pPr>
+        <w:widowControl/>
+        <w:shd w:val="clear" w:color="auto" w:fill="272822"/>
+        <w:spacing w:line="270" w:lineRule="atLeast"/>
+        <w:ind w:firstLine="420"/>
+        <w:jc w:val="left"/>
+        <w:rPr>
+          <w:rFonts w:ascii="Droid Sans Mono" w:eastAsia="Times New Roman" w:hAnsi="Droid Sans Mono" w:cs="Droid Sans Mono"/>
+          <w:color w:val="F8F8F2"/>
+          <w:kern w:val="0"/>
+          <w:sz w:val="18"/>
+          <w:szCs w:val="18"/>
+        </w:rPr>
+      </w:pPr>
+      <w:r>
+        <w:rPr>
+          <w:rFonts w:ascii="Droid Sans Mono" w:eastAsia="Times New Roman" w:hAnsi="Droid Sans Mono" w:cs="Droid Sans Mono"/>
+          <w:color w:val="F8F8F2"/>
+          <w:kern w:val="0"/>
+          <w:sz w:val="18"/>
+          <w:szCs w:val="18"/>
+        </w:rPr>
+        <w:t>([</w:t>
+      </w:r>
+      <w:r>
+        <w:rPr>
+          <w:rFonts w:ascii="Droid Sans Mono" w:eastAsia="Times New Roman" w:hAnsi="Droid Sans Mono" w:cs="Droid Sans Mono"/>
+          <w:i/>
+          <w:iCs/>
+          <w:color w:val="FD971F"/>
+          <w:kern w:val="0"/>
+          <w:sz w:val="18"/>
+          <w:szCs w:val="18"/>
+        </w:rPr>
+        <w:t>left</w:t>
+      </w:r>
+      <w:r>
+        <w:rPr>
+          <w:rFonts w:ascii="Droid Sans Mono" w:eastAsia="Times New Roman" w:hAnsi="Droid Sans Mono" w:cs="Droid Sans Mono"/>
+          <w:color w:val="F8F8F2"/>
+          <w:kern w:val="0"/>
+          <w:sz w:val="18"/>
+          <w:szCs w:val="18"/>
+        </w:rPr>
+        <w:t xml:space="preserve">]) </w:t>
+      </w:r>
+      <w:r>
+        <w:rPr>
+          <w:rFonts w:ascii="Droid Sans Mono" w:eastAsia="Times New Roman" w:hAnsi="Droid Sans Mono" w:cs="Droid Sans Mono"/>
+          <w:i/>
+          <w:iCs/>
+          <w:color w:val="66D9EF"/>
+          <w:kern w:val="0"/>
+          <w:sz w:val="18"/>
+          <w:szCs w:val="18"/>
+        </w:rPr>
+        <w:t>=&gt;</w:t>
+      </w:r>
+      <w:r>
+        <w:rPr>
+          <w:rFonts w:ascii="Droid Sans Mono" w:eastAsia="Times New Roman" w:hAnsi="Droid Sans Mono" w:cs="Droid Sans Mono"/>
+          <w:color w:val="F8F8F2"/>
+          <w:kern w:val="0"/>
+          <w:sz w:val="18"/>
+          <w:szCs w:val="18"/>
+        </w:rPr>
+        <w:t xml:space="preserve"> </w:t>
+      </w:r>
+      <w:proofErr w:type="spellStart"/>
+      <w:proofErr w:type="gramStart"/>
+      <w:r>
+        <w:rPr>
+          <w:rFonts w:ascii="Droid Sans Mono" w:eastAsia="Times New Roman" w:hAnsi="Droid Sans Mono" w:cs="Droid Sans Mono"/>
+          <w:color w:val="F8F8F2"/>
+          <w:kern w:val="0"/>
+          <w:sz w:val="18"/>
+          <w:szCs w:val="18"/>
+        </w:rPr>
+        <w:t>left.</w:t>
+      </w:r>
+      <w:r>
+        <w:rPr>
+          <w:rFonts w:ascii="Droid Sans Mono" w:eastAsia="Times New Roman" w:hAnsi="Droid Sans Mono" w:cs="Droid Sans Mono"/>
+          <w:color w:val="A6E22E"/>
+          <w:kern w:val="0"/>
+          <w:sz w:val="18"/>
+          <w:szCs w:val="18"/>
+        </w:rPr>
+        <w:t>split</w:t>
+      </w:r>
+      <w:proofErr w:type="spellEnd"/>
+      <w:proofErr w:type="gramEnd"/>
+      <w:r>
+        <w:rPr>
+          <w:rFonts w:ascii="Droid Sans Mono" w:eastAsia="Times New Roman" w:hAnsi="Droid Sans Mono" w:cs="Droid Sans Mono"/>
+          <w:color w:val="F8F8F2"/>
+          <w:kern w:val="0"/>
+          <w:sz w:val="18"/>
+          <w:szCs w:val="18"/>
+        </w:rPr>
+        <w:t>(</w:t>
+      </w:r>
+      <w:r>
+        <w:rPr>
+          <w:rFonts w:ascii="Droid Sans Mono" w:eastAsia="Times New Roman" w:hAnsi="Droid Sans Mono" w:cs="Droid Sans Mono"/>
+          <w:color w:val="E6DB74"/>
+          <w:kern w:val="0"/>
+          <w:sz w:val="18"/>
+          <w:szCs w:val="18"/>
+        </w:rPr>
+        <w:t>''</w:t>
+      </w:r>
+      <w:r>
+        <w:rPr>
+          <w:rFonts w:ascii="Droid Sans Mono" w:eastAsia="Times New Roman" w:hAnsi="Droid Sans Mono" w:cs="Droid Sans Mono"/>
+          <w:color w:val="F8F8F2"/>
+          <w:kern w:val="0"/>
+          <w:sz w:val="18"/>
+          <w:szCs w:val="18"/>
+        </w:rPr>
+        <w:t>).</w:t>
+      </w:r>
+      <w:r>
+        <w:rPr>
+          <w:rFonts w:ascii="Droid Sans Mono" w:eastAsia="Times New Roman" w:hAnsi="Droid Sans Mono" w:cs="Droid Sans Mono"/>
+          <w:color w:val="A6E22E"/>
+          <w:kern w:val="0"/>
+          <w:sz w:val="18"/>
+          <w:szCs w:val="18"/>
+        </w:rPr>
+        <w:t>some</w:t>
+      </w:r>
+      <w:r>
+        <w:rPr>
+          <w:rFonts w:ascii="Droid Sans Mono" w:eastAsia="Times New Roman" w:hAnsi="Droid Sans Mono" w:cs="Droid Sans Mono"/>
+          <w:color w:val="F8F8F2"/>
+          <w:kern w:val="0"/>
+          <w:sz w:val="18"/>
+          <w:szCs w:val="18"/>
+        </w:rPr>
+        <w:t>(</w:t>
+      </w:r>
+      <w:r>
+        <w:rPr>
+          <w:rFonts w:ascii="Droid Sans Mono" w:eastAsia="Times New Roman" w:hAnsi="Droid Sans Mono" w:cs="Droid Sans Mono"/>
+          <w:i/>
+          <w:iCs/>
+          <w:color w:val="FD971F"/>
+          <w:kern w:val="0"/>
+          <w:sz w:val="18"/>
+          <w:szCs w:val="18"/>
+        </w:rPr>
+        <w:t>symbol</w:t>
+      </w:r>
+      <w:r>
+        <w:rPr>
+          <w:rFonts w:ascii="Droid Sans Mono" w:eastAsia="Times New Roman" w:hAnsi="Droid Sans Mono" w:cs="Droid Sans Mono"/>
+          <w:color w:val="F8F8F2"/>
+          <w:kern w:val="0"/>
+          <w:sz w:val="18"/>
+          <w:szCs w:val="18"/>
+        </w:rPr>
+        <w:t xml:space="preserve"> </w:t>
+      </w:r>
+      <w:r>
+        <w:rPr>
+          <w:rFonts w:ascii="Droid Sans Mono" w:eastAsia="Times New Roman" w:hAnsi="Droid Sans Mono" w:cs="Droid Sans Mono"/>
+          <w:i/>
+          <w:iCs/>
+          <w:color w:val="66D9EF"/>
+          <w:kern w:val="0"/>
+          <w:sz w:val="18"/>
+          <w:szCs w:val="18"/>
+        </w:rPr>
+        <w:t>=&gt;</w:t>
+      </w:r>
+      <w:r>
+        <w:rPr>
+          <w:rFonts w:ascii="Droid Sans Mono" w:eastAsia="Times New Roman" w:hAnsi="Droid Sans Mono" w:cs="Droid Sans Mono"/>
+          <w:color w:val="F8F8F2"/>
+          <w:kern w:val="0"/>
+          <w:sz w:val="18"/>
+          <w:szCs w:val="18"/>
+        </w:rPr>
+        <w:t xml:space="preserve"> </w:t>
+      </w:r>
+      <w:proofErr w:type="spellStart"/>
+      <w:r>
+        <w:rPr>
+          <w:rFonts w:ascii="Droid Sans Mono" w:eastAsia="Times New Roman" w:hAnsi="Droid Sans Mono" w:cs="Droid Sans Mono"/>
+          <w:color w:val="A6E22E"/>
+          <w:kern w:val="0"/>
+          <w:sz w:val="18"/>
+          <w:szCs w:val="18"/>
+        </w:rPr>
+        <w:t>isUpperCase</w:t>
+      </w:r>
+      <w:proofErr w:type="spellEnd"/>
+      <w:r>
+        <w:rPr>
+          <w:rFonts w:ascii="Droid Sans Mono" w:eastAsia="Times New Roman" w:hAnsi="Droid Sans Mono" w:cs="Droid Sans Mono"/>
+          <w:color w:val="F8F8F2"/>
+          <w:kern w:val="0"/>
+          <w:sz w:val="18"/>
+          <w:szCs w:val="18"/>
+        </w:rPr>
+        <w:t>(symbol))</w:t>
+      </w:r>
+    </w:p>
+    <w:p>
+      <w:pPr>
+        <w:widowControl/>
+        <w:shd w:val="clear" w:color="auto" w:fill="272822"/>
+        <w:spacing w:line="270" w:lineRule="atLeast"/>
+        <w:jc w:val="left"/>
+        <w:rPr>
+          <w:rFonts w:ascii="Microsoft YaHei" w:eastAsia="Microsoft YaHei" w:hAnsi="Microsoft YaHei" w:cs="Microsoft YaHei"/>
+          <w:color w:val="88846F"/>
+          <w:kern w:val="0"/>
+          <w:sz w:val="18"/>
+          <w:szCs w:val="18"/>
+        </w:rPr>
+      </w:pPr>
+      <w:r>
+        <w:rPr>
+          <w:rFonts w:ascii="Droid Sans Mono" w:eastAsia="Times New Roman" w:hAnsi="Droid Sans Mono" w:cs="Droid Sans Mono"/>
+          <w:color w:val="F8F8F2"/>
+          <w:kern w:val="0"/>
+          <w:sz w:val="18"/>
+          <w:szCs w:val="18"/>
+        </w:rPr>
+        <w:t>);</w:t>
+      </w:r>
+    </w:p>
+    <w:p>
+      <w:pPr>
+        <w:widowControl/>
+        <w:shd w:val="clear" w:color="auto" w:fill="272822"/>
+        <w:spacing w:line="270" w:lineRule="atLeast"/>
+        <w:jc w:val="left"/>
+        <w:rPr>
+          <w:rFonts w:ascii="Droid Sans Mono" w:eastAsia="Times New Roman" w:hAnsi="Droid Sans Mono" w:cs="Droid Sans Mono"/>
+          <w:color w:val="F8F8F2"/>
+          <w:kern w:val="0"/>
+          <w:sz w:val="18"/>
+          <w:szCs w:val="18"/>
+        </w:rPr>
+      </w:pPr>
+    </w:p>
+    <w:p>
+      <w:pPr>
+        <w:widowControl/>
+        <w:shd w:val="clear" w:color="auto" w:fill="272822"/>
+        <w:spacing w:line="270" w:lineRule="atLeast"/>
+        <w:jc w:val="left"/>
+        <w:rPr>
+          <w:rFonts w:ascii="Droid Sans Mono" w:eastAsia="Times New Roman" w:hAnsi="Droid Sans Mono" w:cs="Droid Sans Mono" w:hint="eastAsia"/>
+          <w:color w:val="F8F8F2"/>
+          <w:kern w:val="0"/>
+          <w:sz w:val="18"/>
+          <w:szCs w:val="18"/>
+        </w:rPr>
+      </w:pPr>
+      <w:r>
+        <w:rPr>
+          <w:rFonts w:ascii="Droid Sans Mono" w:eastAsia="Times New Roman" w:hAnsi="Droid Sans Mono" w:cs="Droid Sans Mono"/>
+          <w:color w:val="88846F"/>
+          <w:kern w:val="0"/>
+          <w:sz w:val="18"/>
+          <w:szCs w:val="18"/>
+        </w:rPr>
+        <w:t xml:space="preserve">// </w:t>
+      </w:r>
+      <w:r>
+        <w:rPr>
+          <w:rFonts w:ascii="Microsoft YaHei" w:eastAsia="Microsoft YaHei" w:hAnsi="Microsoft YaHei" w:cs="Microsoft YaHei" w:hint="eastAsia"/>
+          <w:color w:val="88846F"/>
+          <w:kern w:val="0"/>
+          <w:sz w:val="18"/>
+          <w:szCs w:val="18"/>
+        </w:rPr>
+        <w:t>所有产生式的左部符号个数小于等于右部符号个数</w:t>
+      </w:r>
+      <w:r>
+        <w:rPr>
+          <w:rFonts w:ascii="Droid Sans Mono" w:eastAsia="Times New Roman" w:hAnsi="Droid Sans Mono" w:cs="Droid Sans Mono"/>
+          <w:color w:val="88846F"/>
+          <w:kern w:val="0"/>
+          <w:sz w:val="18"/>
+          <w:szCs w:val="18"/>
+        </w:rPr>
+        <w:t>(</w:t>
+      </w:r>
+      <w:proofErr w:type="spellStart"/>
+      <w:r>
+        <w:rPr>
+          <w:rFonts w:ascii="Droid Sans Mono" w:eastAsia="Times New Roman" w:hAnsi="Droid Sans Mono" w:cs="Droid Sans Mono"/>
+          <w:color w:val="88846F"/>
+          <w:kern w:val="0"/>
+          <w:sz w:val="18"/>
+          <w:szCs w:val="18"/>
+        </w:rPr>
+        <w:t>S</w:t>
+      </w:r>
+      <w:r>
+        <w:rPr>
+          <w:rFonts w:ascii="Segoe UI Symbol" w:eastAsia="Times New Roman" w:hAnsi="Segoe UI Symbol" w:cs="Segoe UI Symbol"/>
+          <w:color w:val="88846F"/>
+          <w:kern w:val="0"/>
+          <w:sz w:val="18"/>
+          <w:szCs w:val="18"/>
+        </w:rPr>
+        <w:t>➜</w:t>
+      </w:r>
+      <w:r>
+        <w:rPr>
+          <w:rFonts w:ascii="Droid Sans Mono" w:eastAsia="Times New Roman" w:hAnsi="Droid Sans Mono" w:cs="Droid Sans Mono"/>
+          <w:color w:val="88846F"/>
+          <w:kern w:val="0"/>
+          <w:sz w:val="18"/>
+          <w:szCs w:val="18"/>
+        </w:rPr>
+        <w:t>ε</w:t>
+      </w:r>
+      <w:proofErr w:type="spellEnd"/>
+      <w:r>
+        <w:rPr>
+          <w:rFonts w:ascii="Microsoft YaHei" w:eastAsia="Microsoft YaHei" w:hAnsi="Microsoft YaHei" w:cs="Microsoft YaHei" w:hint="eastAsia"/>
+          <w:color w:val="88846F"/>
+          <w:kern w:val="0"/>
+          <w:sz w:val="18"/>
+          <w:szCs w:val="18"/>
+        </w:rPr>
+        <w:t>除外</w:t>
+      </w:r>
+      <w:r>
+        <w:rPr>
+          <w:rFonts w:ascii="Droid Sans Mono" w:eastAsia="Times New Roman" w:hAnsi="Droid Sans Mono" w:cs="Droid Sans Mono"/>
+          <w:color w:val="88846F"/>
+          <w:kern w:val="0"/>
+          <w:sz w:val="18"/>
+          <w:szCs w:val="18"/>
+        </w:rPr>
+        <w:t xml:space="preserve">), </w:t>
+      </w:r>
+      <w:r>
+        <w:rPr>
+          <w:rFonts w:ascii="Microsoft YaHei" w:eastAsia="Microsoft YaHei" w:hAnsi="Microsoft YaHei" w:cs="Microsoft YaHei" w:hint="eastAsia"/>
+          <w:color w:val="88846F"/>
+          <w:kern w:val="0"/>
+          <w:sz w:val="18"/>
+          <w:szCs w:val="18"/>
+        </w:rPr>
+        <w:t>满足以上条件则是</w:t>
+      </w:r>
+      <w:r>
+        <w:rPr>
+          <w:rFonts w:ascii="Droid Sans Mono" w:eastAsia="Times New Roman" w:hAnsi="Droid Sans Mono" w:cs="Droid Sans Mono"/>
+          <w:color w:val="88846F"/>
+          <w:kern w:val="0"/>
+          <w:sz w:val="18"/>
+          <w:szCs w:val="18"/>
+        </w:rPr>
+        <w:t>1</w:t>
+      </w:r>
+      <w:r>
+        <w:rPr>
+          <w:rFonts w:ascii="Microsoft YaHei" w:eastAsia="Microsoft YaHei" w:hAnsi="Microsoft YaHei" w:cs="Microsoft YaHei" w:hint="eastAsia"/>
+          <w:color w:val="88846F"/>
+          <w:kern w:val="0"/>
+          <w:sz w:val="18"/>
+          <w:szCs w:val="18"/>
+        </w:rPr>
+        <w:t>型文</w:t>
+      </w:r>
+      <w:r>
+        <w:rPr>
+          <w:rFonts w:ascii="Microsoft YaHei" w:eastAsia="Microsoft YaHei" w:hAnsi="Microsoft YaHei" w:cs="Microsoft YaHei"/>
+          <w:color w:val="88846F"/>
+          <w:kern w:val="0"/>
+          <w:sz w:val="18"/>
+          <w:szCs w:val="18"/>
+        </w:rPr>
+        <w:t>法</w:t>
+      </w:r>
+    </w:p>
+    <w:p>
+      <w:pPr>
+        <w:widowControl/>
+        <w:shd w:val="clear" w:color="auto" w:fill="272822"/>
+        <w:spacing w:line="270" w:lineRule="atLeast"/>
+        <w:jc w:val="left"/>
+        <w:rPr>
+          <w:rFonts w:ascii="Droid Sans Mono" w:eastAsia="Times New Roman" w:hAnsi="Droid Sans Mono" w:cs="Droid Sans Mono"/>
+          <w:color w:val="F8F8F2"/>
+          <w:kern w:val="0"/>
+          <w:sz w:val="18"/>
+          <w:szCs w:val="18"/>
+        </w:rPr>
+      </w:pPr>
+      <w:r>
+        <w:rPr>
+          <w:rFonts w:ascii="Droid Sans Mono" w:eastAsia="Times New Roman" w:hAnsi="Droid Sans Mono" w:cs="Droid Sans Mono"/>
+          <w:i/>
+          <w:iCs/>
+          <w:color w:val="66D9EF"/>
+          <w:kern w:val="0"/>
+          <w:sz w:val="18"/>
+          <w:szCs w:val="18"/>
+        </w:rPr>
+        <w:t>const</w:t>
+      </w:r>
+      <w:r>
+        <w:rPr>
+          <w:rFonts w:ascii="Droid Sans Mono" w:eastAsia="Times New Roman" w:hAnsi="Droid Sans Mono" w:cs="Droid Sans Mono"/>
+          <w:color w:val="F8F8F2"/>
+          <w:kern w:val="0"/>
+          <w:sz w:val="18"/>
+          <w:szCs w:val="18"/>
+        </w:rPr>
+        <w:t xml:space="preserve"> isType1 </w:t>
+      </w:r>
+      <w:r>
+        <w:rPr>
+          <w:rFonts w:ascii="Droid Sans Mono" w:eastAsia="Times New Roman" w:hAnsi="Droid Sans Mono" w:cs="Droid Sans Mono"/>
+          <w:color w:val="F92672"/>
+          <w:kern w:val="0"/>
+          <w:sz w:val="18"/>
+          <w:szCs w:val="18"/>
+        </w:rPr>
+        <w:t>=</w:t>
+      </w:r>
+      <w:r>
+        <w:rPr>
+          <w:rFonts w:ascii="Droid Sans Mono" w:eastAsia="Times New Roman" w:hAnsi="Droid Sans Mono" w:cs="Droid Sans Mono"/>
+          <w:color w:val="F8F8F2"/>
+          <w:kern w:val="0"/>
+          <w:sz w:val="18"/>
+          <w:szCs w:val="18"/>
+        </w:rPr>
+        <w:t xml:space="preserve"> isType0 </w:t>
+      </w:r>
+      <w:r>
+        <w:rPr>
+          <w:rFonts w:ascii="Droid Sans Mono" w:eastAsia="Times New Roman" w:hAnsi="Droid Sans Mono" w:cs="Droid Sans Mono"/>
+          <w:color w:val="F92672"/>
+          <w:kern w:val="0"/>
+          <w:sz w:val="18"/>
+          <w:szCs w:val="18"/>
+        </w:rPr>
+        <w:t>&amp;&amp;</w:t>
+      </w:r>
+      <w:r>
+        <w:rPr>
+          <w:rFonts w:ascii="Droid Sans Mono" w:eastAsia="Times New Roman" w:hAnsi="Droid Sans Mono" w:cs="Droid Sans Mono"/>
+          <w:color w:val="F8F8F2"/>
+          <w:kern w:val="0"/>
+          <w:sz w:val="18"/>
+          <w:szCs w:val="18"/>
+        </w:rPr>
+        <w:t xml:space="preserve"> </w:t>
+      </w:r>
+      <w:proofErr w:type="spellStart"/>
+      <w:proofErr w:type="gramStart"/>
+      <w:r>
+        <w:rPr>
+          <w:rFonts w:ascii="Droid Sans Mono" w:eastAsia="Times New Roman" w:hAnsi="Droid Sans Mono" w:cs="Droid Sans Mono"/>
+          <w:color w:val="F8F8F2"/>
+          <w:kern w:val="0"/>
+          <w:sz w:val="18"/>
+          <w:szCs w:val="18"/>
+        </w:rPr>
+        <w:t>productions.</w:t>
+      </w:r>
+      <w:r>
+        <w:rPr>
+          <w:rFonts w:ascii="Droid Sans Mono" w:eastAsia="Times New Roman" w:hAnsi="Droid Sans Mono" w:cs="Droid Sans Mono"/>
+          <w:color w:val="A6E22E"/>
+          <w:kern w:val="0"/>
+          <w:sz w:val="18"/>
+          <w:szCs w:val="18"/>
+        </w:rPr>
+        <w:t>every</w:t>
+      </w:r>
+      <w:proofErr w:type="spellEnd"/>
+      <w:proofErr w:type="gramEnd"/>
+      <w:r>
+        <w:rPr>
+          <w:rFonts w:ascii="Droid Sans Mono" w:eastAsia="Times New Roman" w:hAnsi="Droid Sans Mono" w:cs="Droid Sans Mono"/>
+          <w:color w:val="F8F8F2"/>
+          <w:kern w:val="0"/>
+          <w:sz w:val="18"/>
+          <w:szCs w:val="18"/>
+        </w:rPr>
+        <w:t>(</w:t>
+      </w:r>
+    </w:p>
+    <w:p>
+      <w:pPr>
+        <w:widowControl/>
+        <w:shd w:val="clear" w:color="auto" w:fill="272822"/>
+        <w:spacing w:line="270" w:lineRule="atLeast"/>
+        <w:ind w:firstLine="420"/>
+        <w:jc w:val="left"/>
+        <w:rPr>
+          <w:rFonts w:ascii="Droid Sans Mono" w:eastAsia="Times New Roman" w:hAnsi="Droid Sans Mono" w:cs="Droid Sans Mono"/>
+          <w:color w:val="F8F8F2"/>
+          <w:kern w:val="0"/>
+          <w:sz w:val="18"/>
+          <w:szCs w:val="18"/>
+        </w:rPr>
+      </w:pPr>
+      <w:r>
+        <w:rPr>
+          <w:rFonts w:ascii="Droid Sans Mono" w:eastAsia="Times New Roman" w:hAnsi="Droid Sans Mono" w:cs="Droid Sans Mono"/>
+          <w:color w:val="F8F8F2"/>
+          <w:kern w:val="0"/>
+          <w:sz w:val="18"/>
+          <w:szCs w:val="18"/>
+        </w:rPr>
+        <w:t>([</w:t>
+      </w:r>
+      <w:r>
+        <w:rPr>
+          <w:rFonts w:ascii="Droid Sans Mono" w:eastAsia="Times New Roman" w:hAnsi="Droid Sans Mono" w:cs="Droid Sans Mono"/>
+          <w:i/>
+          <w:iCs/>
+          <w:color w:val="FD971F"/>
+          <w:kern w:val="0"/>
+          <w:sz w:val="18"/>
+          <w:szCs w:val="18"/>
+        </w:rPr>
+        <w:t>left</w:t>
+      </w:r>
+      <w:r>
+        <w:rPr>
+          <w:rFonts w:ascii="Droid Sans Mono" w:eastAsia="Times New Roman" w:hAnsi="Droid Sans Mono" w:cs="Droid Sans Mono"/>
+          <w:color w:val="F8F8F2"/>
+          <w:kern w:val="0"/>
+          <w:sz w:val="18"/>
+          <w:szCs w:val="18"/>
+        </w:rPr>
+        <w:t xml:space="preserve">, </w:t>
+      </w:r>
+      <w:r>
+        <w:rPr>
+          <w:rFonts w:ascii="Droid Sans Mono" w:eastAsia="Times New Roman" w:hAnsi="Droid Sans Mono" w:cs="Droid Sans Mono"/>
+          <w:i/>
+          <w:iCs/>
+          <w:color w:val="FD971F"/>
+          <w:kern w:val="0"/>
+          <w:sz w:val="18"/>
+          <w:szCs w:val="18"/>
+        </w:rPr>
+        <w:t>right</w:t>
+      </w:r>
+      <w:r>
+        <w:rPr>
+          <w:rFonts w:ascii="Droid Sans Mono" w:eastAsia="Times New Roman" w:hAnsi="Droid Sans Mono" w:cs="Droid Sans Mono"/>
+          <w:color w:val="F8F8F2"/>
+          <w:kern w:val="0"/>
+          <w:sz w:val="18"/>
+          <w:szCs w:val="18"/>
+        </w:rPr>
+        <w:t xml:space="preserve">]) </w:t>
+      </w:r>
+      <w:r>
+        <w:rPr>
+          <w:rFonts w:ascii="Droid Sans Mono" w:eastAsia="Times New Roman" w:hAnsi="Droid Sans Mono" w:cs="Droid Sans Mono"/>
+          <w:i/>
+          <w:iCs/>
+          <w:color w:val="66D9EF"/>
+          <w:kern w:val="0"/>
+          <w:sz w:val="18"/>
+          <w:szCs w:val="18"/>
+        </w:rPr>
+        <w:t>=&gt;</w:t>
+      </w:r>
+      <w:r>
+        <w:rPr>
+          <w:rFonts w:ascii="Droid Sans Mono" w:eastAsia="Times New Roman" w:hAnsi="Droid Sans Mono" w:cs="Droid Sans Mono"/>
+          <w:color w:val="F8F8F2"/>
+          <w:kern w:val="0"/>
+          <w:sz w:val="18"/>
+          <w:szCs w:val="18"/>
+        </w:rPr>
+        <w:t xml:space="preserve"> </w:t>
+      </w:r>
+      <w:proofErr w:type="spellStart"/>
+      <w:proofErr w:type="gramStart"/>
+      <w:r>
+        <w:rPr>
+          <w:rFonts w:ascii="Droid Sans Mono" w:eastAsia="Times New Roman" w:hAnsi="Droid Sans Mono" w:cs="Droid Sans Mono"/>
+          <w:color w:val="F8F8F2"/>
+          <w:kern w:val="0"/>
+          <w:sz w:val="18"/>
+          <w:szCs w:val="18"/>
+        </w:rPr>
+        <w:t>left.length</w:t>
+      </w:r>
+      <w:proofErr w:type="spellEnd"/>
+      <w:proofErr w:type="gramEnd"/>
+      <w:r>
+        <w:rPr>
+          <w:rFonts w:ascii="Droid Sans Mono" w:eastAsia="Times New Roman" w:hAnsi="Droid Sans Mono" w:cs="Droid Sans Mono"/>
+          <w:color w:val="F8F8F2"/>
+          <w:kern w:val="0"/>
+          <w:sz w:val="18"/>
+          <w:szCs w:val="18"/>
+        </w:rPr>
+        <w:t xml:space="preserve"> </w:t>
+      </w:r>
+      <w:r>
+        <w:rPr>
+          <w:rFonts w:ascii="Droid Sans Mono" w:eastAsia="Times New Roman" w:hAnsi="Droid Sans Mono" w:cs="Droid Sans Mono"/>
+          <w:color w:val="F92672"/>
+          <w:kern w:val="0"/>
+          <w:sz w:val="18"/>
+          <w:szCs w:val="18"/>
+        </w:rPr>
+        <w:t>&lt;=</w:t>
+      </w:r>
+      <w:r>
+        <w:rPr>
+          <w:rFonts w:ascii="Droid Sans Mono" w:eastAsia="Times New Roman" w:hAnsi="Droid Sans Mono" w:cs="Droid Sans Mono"/>
+          <w:color w:val="F8F8F2"/>
+          <w:kern w:val="0"/>
+          <w:sz w:val="18"/>
+          <w:szCs w:val="18"/>
+        </w:rPr>
+        <w:t xml:space="preserve"> </w:t>
+      </w:r>
+      <w:proofErr w:type="spellStart"/>
+      <w:r>
+        <w:rPr>
+          <w:rFonts w:ascii="Droid Sans Mono" w:eastAsia="Times New Roman" w:hAnsi="Droid Sans Mono" w:cs="Droid Sans Mono"/>
+          <w:color w:val="F8F8F2"/>
+          <w:kern w:val="0"/>
+          <w:sz w:val="18"/>
+          <w:szCs w:val="18"/>
+        </w:rPr>
+        <w:t>right.length</w:t>
+      </w:r>
+      <w:proofErr w:type="spellEnd"/>
+    </w:p>
+    <w:p>
+      <w:pPr>
+        <w:widowControl/>
+        <w:shd w:val="clear" w:color="auto" w:fill="272822"/>
+        <w:spacing w:line="270" w:lineRule="atLeast"/>
+        <w:jc w:val="left"/>
+        <w:rPr>
+          <w:rFonts w:ascii="Droid Sans Mono" w:eastAsia="Times New Roman" w:hAnsi="Droid Sans Mono" w:cs="Droid Sans Mono"/>
+          <w:color w:val="F8F8F2"/>
+          <w:kern w:val="0"/>
+          <w:sz w:val="18"/>
+          <w:szCs w:val="18"/>
+        </w:rPr>
+      </w:pPr>
+      <w:r>
+        <w:rPr>
+          <w:rFonts w:ascii="Droid Sans Mono" w:eastAsia="Times New Roman" w:hAnsi="Droid Sans Mono" w:cs="Droid Sans Mono"/>
+          <w:color w:val="F8F8F2"/>
+          <w:kern w:val="0"/>
+          <w:sz w:val="18"/>
+          <w:szCs w:val="18"/>
+        </w:rPr>
+        <w:t>);</w:t>
+      </w:r>
+    </w:p>
+    <w:p>
+      <w:pPr>
+        <w:widowControl/>
+        <w:shd w:val="clear" w:color="auto" w:fill="272822"/>
+        <w:spacing w:line="270" w:lineRule="atLeast"/>
+        <w:jc w:val="left"/>
+        <w:rPr>
+          <w:rFonts w:ascii="Droid Sans Mono" w:eastAsia="Times New Roman" w:hAnsi="Droid Sans Mono" w:cs="Droid Sans Mono"/>
+          <w:color w:val="F8F8F2"/>
+          <w:kern w:val="0"/>
+          <w:sz w:val="18"/>
+          <w:szCs w:val="18"/>
+        </w:rPr>
+      </w:pPr>
+    </w:p>
+    <w:p>
+      <w:pPr>
+        <w:widowControl/>
+        <w:shd w:val="clear" w:color="auto" w:fill="272822"/>
+        <w:spacing w:line="270" w:lineRule="atLeast"/>
+        <w:jc w:val="left"/>
+        <w:rPr>
+          <w:rFonts w:ascii="Droid Sans Mono" w:eastAsia="Times New Roman" w:hAnsi="Droid Sans Mono" w:cs="Droid Sans Mono" w:hint="eastAsia"/>
+          <w:color w:val="F8F8F2"/>
+          <w:kern w:val="0"/>
+          <w:sz w:val="18"/>
+          <w:szCs w:val="18"/>
+        </w:rPr>
+      </w:pPr>
+      <w:r>
+        <w:rPr>
+          <w:rFonts w:ascii="Droid Sans Mono" w:eastAsia="Times New Roman" w:hAnsi="Droid Sans Mono" w:cs="Droid Sans Mono"/>
+          <w:color w:val="88846F"/>
+          <w:kern w:val="0"/>
+          <w:sz w:val="18"/>
+          <w:szCs w:val="18"/>
+        </w:rPr>
+        <w:t xml:space="preserve">// </w:t>
+      </w:r>
+      <w:r>
+        <w:rPr>
+          <w:rFonts w:ascii="Microsoft YaHei" w:eastAsia="Microsoft YaHei" w:hAnsi="Microsoft YaHei" w:cs="Microsoft YaHei" w:hint="eastAsia"/>
+          <w:color w:val="88846F"/>
+          <w:kern w:val="0"/>
+          <w:sz w:val="18"/>
+          <w:szCs w:val="18"/>
+        </w:rPr>
+        <w:t>在满足</w:t>
+      </w:r>
+      <w:r>
+        <w:rPr>
+          <w:rFonts w:ascii="Droid Sans Mono" w:eastAsia="Times New Roman" w:hAnsi="Droid Sans Mono" w:cs="Droid Sans Mono"/>
+          <w:color w:val="88846F"/>
+          <w:kern w:val="0"/>
+          <w:sz w:val="18"/>
+          <w:szCs w:val="18"/>
+        </w:rPr>
+        <w:t>1</w:t>
+      </w:r>
+      <w:r>
+        <w:rPr>
+          <w:rFonts w:ascii="Microsoft YaHei" w:eastAsia="Microsoft YaHei" w:hAnsi="Microsoft YaHei" w:cs="Microsoft YaHei" w:hint="eastAsia"/>
+          <w:color w:val="88846F"/>
+          <w:kern w:val="0"/>
+          <w:sz w:val="18"/>
+          <w:szCs w:val="18"/>
+        </w:rPr>
+        <w:t>型文法的基础上，左部有且仅有一个非终结符，则是</w:t>
+      </w:r>
+      <w:r>
+        <w:rPr>
+          <w:rFonts w:ascii="Droid Sans Mono" w:eastAsia="Times New Roman" w:hAnsi="Droid Sans Mono" w:cs="Droid Sans Mono"/>
+          <w:color w:val="88846F"/>
+          <w:kern w:val="0"/>
+          <w:sz w:val="18"/>
+          <w:szCs w:val="18"/>
+        </w:rPr>
+        <w:t>2</w:t>
+      </w:r>
+      <w:r>
+        <w:rPr>
+          <w:rFonts w:ascii="Microsoft YaHei" w:eastAsia="Microsoft YaHei" w:hAnsi="Microsoft YaHei" w:cs="Microsoft YaHei" w:hint="eastAsia"/>
+          <w:color w:val="88846F"/>
+          <w:kern w:val="0"/>
+          <w:sz w:val="18"/>
+          <w:szCs w:val="18"/>
+        </w:rPr>
+        <w:t>型文</w:t>
+      </w:r>
+      <w:r>
+        <w:rPr>
+          <w:rFonts w:ascii="Microsoft YaHei" w:eastAsia="Microsoft YaHei" w:hAnsi="Microsoft YaHei" w:cs="Microsoft YaHei"/>
+          <w:color w:val="88846F"/>
+          <w:kern w:val="0"/>
+          <w:sz w:val="18"/>
+          <w:szCs w:val="18"/>
+        </w:rPr>
+        <w:t>法</w:t>
+      </w:r>
+    </w:p>
+    <w:p>
+      <w:pPr>
+        <w:widowControl/>
+        <w:shd w:val="clear" w:color="auto" w:fill="272822"/>
+        <w:spacing w:line="270" w:lineRule="atLeast"/>
+        <w:jc w:val="left"/>
+        <w:rPr>
+          <w:rFonts w:ascii="Droid Sans Mono" w:eastAsia="Times New Roman" w:hAnsi="Droid Sans Mono" w:cs="Droid Sans Mono"/>
+          <w:color w:val="F8F8F2"/>
+          <w:kern w:val="0"/>
+          <w:sz w:val="18"/>
+          <w:szCs w:val="18"/>
+        </w:rPr>
+      </w:pPr>
+      <w:r>
+        <w:rPr>
+          <w:rFonts w:ascii="Droid Sans Mono" w:eastAsia="Times New Roman" w:hAnsi="Droid Sans Mono" w:cs="Droid Sans Mono"/>
+          <w:i/>
+          <w:iCs/>
+          <w:color w:val="66D9EF"/>
+          <w:kern w:val="0"/>
+          <w:sz w:val="18"/>
+          <w:szCs w:val="18"/>
+        </w:rPr>
+        <w:t>const</w:t>
+      </w:r>
+      <w:r>
+        <w:rPr>
+          <w:rFonts w:ascii="Droid Sans Mono" w:eastAsia="Times New Roman" w:hAnsi="Droid Sans Mono" w:cs="Droid Sans Mono"/>
+          <w:color w:val="F8F8F2"/>
+          <w:kern w:val="0"/>
+          <w:sz w:val="18"/>
+          <w:szCs w:val="18"/>
+        </w:rPr>
+        <w:t xml:space="preserve"> isType2 </w:t>
+      </w:r>
+      <w:r>
+        <w:rPr>
+          <w:rFonts w:ascii="Droid Sans Mono" w:eastAsia="Times New Roman" w:hAnsi="Droid Sans Mono" w:cs="Droid Sans Mono"/>
+          <w:color w:val="F92672"/>
+          <w:kern w:val="0"/>
+          <w:sz w:val="18"/>
+          <w:szCs w:val="18"/>
+        </w:rPr>
+        <w:t>=</w:t>
+      </w:r>
+      <w:r>
+        <w:rPr>
+          <w:rFonts w:ascii="Droid Sans Mono" w:eastAsia="Times New Roman" w:hAnsi="Droid Sans Mono" w:cs="Droid Sans Mono"/>
+          <w:color w:val="F8F8F2"/>
+          <w:kern w:val="0"/>
+          <w:sz w:val="18"/>
+          <w:szCs w:val="18"/>
+        </w:rPr>
+        <w:t xml:space="preserve"> isType1 </w:t>
+      </w:r>
+      <w:r>
+        <w:rPr>
+          <w:rFonts w:ascii="Droid Sans Mono" w:eastAsia="Times New Roman" w:hAnsi="Droid Sans Mono" w:cs="Droid Sans Mono"/>
+          <w:color w:val="F92672"/>
+          <w:kern w:val="0"/>
+          <w:sz w:val="18"/>
+          <w:szCs w:val="18"/>
+        </w:rPr>
+        <w:t>&amp;&amp;</w:t>
+      </w:r>
+      <w:r>
+        <w:rPr>
+          <w:rFonts w:ascii="Droid Sans Mono" w:eastAsia="Times New Roman" w:hAnsi="Droid Sans Mono" w:cs="Droid Sans Mono"/>
+          <w:color w:val="F8F8F2"/>
+          <w:kern w:val="0"/>
+          <w:sz w:val="18"/>
+          <w:szCs w:val="18"/>
+        </w:rPr>
+        <w:t xml:space="preserve"> </w:t>
+      </w:r>
+      <w:proofErr w:type="spellStart"/>
+      <w:proofErr w:type="gramStart"/>
+      <w:r>
+        <w:rPr>
+          <w:rFonts w:ascii="Droid Sans Mono" w:eastAsia="Times New Roman" w:hAnsi="Droid Sans Mono" w:cs="Droid Sans Mono"/>
+          <w:color w:val="F8F8F2"/>
+          <w:kern w:val="0"/>
+          <w:sz w:val="18"/>
+          <w:szCs w:val="18"/>
+        </w:rPr>
+        <w:t>productions.</w:t>
+      </w:r>
+      <w:r>
+        <w:rPr>
+          <w:rFonts w:ascii="Droid Sans Mono" w:eastAsia="Times New Roman" w:hAnsi="Droid Sans Mono" w:cs="Droid Sans Mono"/>
+          <w:color w:val="A6E22E"/>
+          <w:kern w:val="0"/>
+          <w:sz w:val="18"/>
+          <w:szCs w:val="18"/>
+        </w:rPr>
+        <w:t>every</w:t>
+      </w:r>
+      <w:proofErr w:type="spellEnd"/>
+      <w:proofErr w:type="gramEnd"/>
+      <w:r>
+        <w:rPr>
+          <w:rFonts w:ascii="Droid Sans Mono" w:eastAsia="Times New Roman" w:hAnsi="Droid Sans Mono" w:cs="Droid Sans Mono"/>
+          <w:color w:val="F8F8F2"/>
+          <w:kern w:val="0"/>
+          <w:sz w:val="18"/>
+          <w:szCs w:val="18"/>
+        </w:rPr>
+        <w:t>(</w:t>
+      </w:r>
+    </w:p>
+    <w:p>
+      <w:pPr>
+        <w:widowControl/>
+        <w:shd w:val="clear" w:color="auto" w:fill="272822"/>
+        <w:spacing w:line="270" w:lineRule="atLeast"/>
+        <w:ind w:firstLine="420"/>
+        <w:jc w:val="left"/>
+        <w:rPr>
+          <w:rFonts w:ascii="Droid Sans Mono" w:eastAsia="Times New Roman" w:hAnsi="Droid Sans Mono" w:cs="Droid Sans Mono"/>
+          <w:color w:val="F8F8F2"/>
+          <w:kern w:val="0"/>
+          <w:sz w:val="18"/>
+          <w:szCs w:val="18"/>
+        </w:rPr>
+      </w:pPr>
+      <w:r>
+        <w:rPr>
+          <w:rFonts w:ascii="Droid Sans Mono" w:eastAsia="Times New Roman" w:hAnsi="Droid Sans Mono" w:cs="Droid Sans Mono"/>
+          <w:color w:val="F8F8F2"/>
+          <w:kern w:val="0"/>
+          <w:sz w:val="18"/>
+          <w:szCs w:val="18"/>
+        </w:rPr>
+        <w:t>([</w:t>
+      </w:r>
+      <w:r>
+        <w:rPr>
+          <w:rFonts w:ascii="Droid Sans Mono" w:eastAsia="Times New Roman" w:hAnsi="Droid Sans Mono" w:cs="Droid Sans Mono"/>
+          <w:i/>
+          <w:iCs/>
+          <w:color w:val="FD971F"/>
+          <w:kern w:val="0"/>
+          <w:sz w:val="18"/>
+          <w:szCs w:val="18"/>
+        </w:rPr>
+        <w:t>left</w:t>
+      </w:r>
+      <w:r>
+        <w:rPr>
+          <w:rFonts w:ascii="Droid Sans Mono" w:eastAsia="Times New Roman" w:hAnsi="Droid Sans Mono" w:cs="Droid Sans Mono"/>
+          <w:color w:val="F8F8F2"/>
+          <w:kern w:val="0"/>
+          <w:sz w:val="18"/>
+          <w:szCs w:val="18"/>
+        </w:rPr>
+        <w:t xml:space="preserve">]) </w:t>
+      </w:r>
+      <w:r>
+        <w:rPr>
+          <w:rFonts w:ascii="Droid Sans Mono" w:eastAsia="Times New Roman" w:hAnsi="Droid Sans Mono" w:cs="Droid Sans Mono"/>
+          <w:i/>
+          <w:iCs/>
+          <w:color w:val="66D9EF"/>
+          <w:kern w:val="0"/>
+          <w:sz w:val="18"/>
+          <w:szCs w:val="18"/>
+        </w:rPr>
+        <w:t>=&gt;</w:t>
+      </w:r>
+      <w:r>
+        <w:rPr>
+          <w:rFonts w:ascii="Droid Sans Mono" w:eastAsia="Times New Roman" w:hAnsi="Droid Sans Mono" w:cs="Droid Sans Mono"/>
+          <w:color w:val="F8F8F2"/>
+          <w:kern w:val="0"/>
+          <w:sz w:val="18"/>
+          <w:szCs w:val="18"/>
+        </w:rPr>
+        <w:t xml:space="preserve"> </w:t>
+      </w:r>
+      <w:proofErr w:type="spellStart"/>
+      <w:proofErr w:type="gramStart"/>
+      <w:r>
+        <w:rPr>
+          <w:rFonts w:ascii="Droid Sans Mono" w:eastAsia="Times New Roman" w:hAnsi="Droid Sans Mono" w:cs="Droid Sans Mono"/>
+          <w:color w:val="F8F8F2"/>
+          <w:kern w:val="0"/>
+          <w:sz w:val="18"/>
+          <w:szCs w:val="18"/>
+        </w:rPr>
+        <w:t>left.length</w:t>
+      </w:r>
+      <w:proofErr w:type="spellEnd"/>
+      <w:proofErr w:type="gramEnd"/>
+      <w:r>
+        <w:rPr>
+          <w:rFonts w:ascii="Droid Sans Mono" w:eastAsia="Times New Roman" w:hAnsi="Droid Sans Mono" w:cs="Droid Sans Mono"/>
+          <w:color w:val="F8F8F2"/>
+          <w:kern w:val="0"/>
+          <w:sz w:val="18"/>
+          <w:szCs w:val="18"/>
+        </w:rPr>
+        <w:t xml:space="preserve"> </w:t>
+      </w:r>
+      <w:r>
+        <w:rPr>
+          <w:rFonts w:ascii="Droid Sans Mono" w:eastAsia="Times New Roman" w:hAnsi="Droid Sans Mono" w:cs="Droid Sans Mono"/>
+          <w:color w:val="F92672"/>
+          <w:kern w:val="0"/>
+          <w:sz w:val="18"/>
+          <w:szCs w:val="18"/>
+        </w:rPr>
+        <w:t>===</w:t>
+      </w:r>
+      <w:r>
+        <w:rPr>
+          <w:rFonts w:ascii="Droid Sans Mono" w:eastAsia="Times New Roman" w:hAnsi="Droid Sans Mono" w:cs="Droid Sans Mono"/>
+          <w:color w:val="F8F8F2"/>
+          <w:kern w:val="0"/>
+          <w:sz w:val="18"/>
+          <w:szCs w:val="18"/>
+        </w:rPr>
+        <w:t xml:space="preserve"> </w:t>
+      </w:r>
+      <w:r>
+        <w:rPr>
+          <w:rFonts w:ascii="Droid Sans Mono" w:eastAsia="Times New Roman" w:hAnsi="Droid Sans Mono" w:cs="Droid Sans Mono"/>
+          <w:color w:val="AE81FF"/>
+          <w:kern w:val="0"/>
+          <w:sz w:val="18"/>
+          <w:szCs w:val="18"/>
+        </w:rPr>
+        <w:t>1</w:t>
+      </w:r>
+      <w:r>
+        <w:rPr>
+          <w:rFonts w:ascii="Droid Sans Mono" w:eastAsia="Times New Roman" w:hAnsi="Droid Sans Mono" w:cs="Droid Sans Mono"/>
+          <w:color w:val="F8F8F2"/>
+          <w:kern w:val="0"/>
+          <w:sz w:val="18"/>
+          <w:szCs w:val="18"/>
+        </w:rPr>
+        <w:t xml:space="preserve"> </w:t>
+      </w:r>
+      <w:r>
+        <w:rPr>
+          <w:rFonts w:ascii="Droid Sans Mono" w:eastAsia="Times New Roman" w:hAnsi="Droid Sans Mono" w:cs="Droid Sans Mono"/>
+          <w:color w:val="F92672"/>
+          <w:kern w:val="0"/>
+          <w:sz w:val="18"/>
+          <w:szCs w:val="18"/>
+        </w:rPr>
+        <w:t>&amp;&amp;</w:t>
+      </w:r>
+      <w:r>
+        <w:rPr>
+          <w:rFonts w:ascii="Droid Sans Mono" w:eastAsia="Times New Roman" w:hAnsi="Droid Sans Mono" w:cs="Droid Sans Mono"/>
+          <w:color w:val="F8F8F2"/>
+          <w:kern w:val="0"/>
+          <w:sz w:val="18"/>
+          <w:szCs w:val="18"/>
+        </w:rPr>
+        <w:t xml:space="preserve"> </w:t>
+      </w:r>
+      <w:proofErr w:type="spellStart"/>
+      <w:r>
+        <w:rPr>
+          <w:rFonts w:ascii="Droid Sans Mono" w:eastAsia="Times New Roman" w:hAnsi="Droid Sans Mono" w:cs="Droid Sans Mono"/>
+          <w:color w:val="A6E22E"/>
+          <w:kern w:val="0"/>
+          <w:sz w:val="18"/>
+          <w:szCs w:val="18"/>
+        </w:rPr>
+        <w:t>isUpperCase</w:t>
+      </w:r>
+      <w:proofErr w:type="spellEnd"/>
+      <w:r>
+        <w:rPr>
+          <w:rFonts w:ascii="Droid Sans Mono" w:eastAsia="Times New Roman" w:hAnsi="Droid Sans Mono" w:cs="Droid Sans Mono"/>
+          <w:color w:val="F8F8F2"/>
+          <w:kern w:val="0"/>
+          <w:sz w:val="18"/>
+          <w:szCs w:val="18"/>
+        </w:rPr>
+        <w:t>(left)</w:t>
+      </w:r>
+    </w:p>
+    <w:p>
+      <w:pPr>
+        <w:widowControl/>
+        <w:shd w:val="clear" w:color="auto" w:fill="272822"/>
+        <w:spacing w:line="270" w:lineRule="atLeast"/>
+        <w:jc w:val="left"/>
+        <w:rPr>
+          <w:rFonts w:ascii="Droid Sans Mono" w:eastAsia="Times New Roman" w:hAnsi="Droid Sans Mono" w:cs="Droid Sans Mono"/>
+          <w:color w:val="F8F8F2"/>
+          <w:kern w:val="0"/>
+          <w:sz w:val="18"/>
+          <w:szCs w:val="18"/>
+        </w:rPr>
+      </w:pPr>
+      <w:r>
+        <w:rPr>
+          <w:rFonts w:ascii="Droid Sans Mono" w:eastAsia="Times New Roman" w:hAnsi="Droid Sans Mono" w:cs="Droid Sans Mono"/>
+          <w:color w:val="F8F8F2"/>
+          <w:kern w:val="0"/>
+          <w:sz w:val="18"/>
+          <w:szCs w:val="18"/>
+        </w:rPr>
+        <w:t>);</w:t>
+      </w:r>
+    </w:p>
+    <w:p>
+      <w:pPr>
+        <w:widowControl/>
+        <w:shd w:val="clear" w:color="auto" w:fill="272822"/>
+        <w:spacing w:line="270" w:lineRule="atLeast"/>
+        <w:jc w:val="left"/>
+        <w:rPr>
+          <w:rFonts w:ascii="Microsoft YaHei" w:eastAsia="Microsoft YaHei" w:hAnsi="Microsoft YaHei" w:cs="Microsoft YaHei"/>
+          <w:color w:val="88846F"/>
+          <w:kern w:val="0"/>
+          <w:sz w:val="18"/>
+          <w:szCs w:val="18"/>
+        </w:rPr>
+      </w:pPr>
+    </w:p>
+    <w:p>
+      <w:pPr>
+        <w:widowControl/>
+        <w:shd w:val="clear" w:color="auto" w:fill="272822"/>
+        <w:spacing w:line="270" w:lineRule="atLeast"/>
+        <w:jc w:val="left"/>
+        <w:rPr>
+          <w:rFonts w:ascii="Droid Sans Mono" w:eastAsia="Times New Roman" w:hAnsi="Droid Sans Mono" w:cs="Droid Sans Mono" w:hint="eastAsia"/>
+          <w:color w:val="F8F8F2"/>
+          <w:kern w:val="0"/>
+          <w:sz w:val="18"/>
+          <w:szCs w:val="18"/>
+        </w:rPr>
+      </w:pPr>
+      <w:r>
+        <w:rPr>
+          <w:rFonts w:ascii="Droid Sans Mono" w:eastAsia="Times New Roman" w:hAnsi="Droid Sans Mono" w:cs="Droid Sans Mono"/>
+          <w:color w:val="88846F"/>
+          <w:kern w:val="0"/>
+          <w:sz w:val="18"/>
+          <w:szCs w:val="18"/>
+        </w:rPr>
+        <w:t xml:space="preserve">// </w:t>
+      </w:r>
+      <w:r>
+        <w:rPr>
+          <w:rFonts w:ascii="Microsoft YaHei" w:eastAsia="Microsoft YaHei" w:hAnsi="Microsoft YaHei" w:cs="Microsoft YaHei" w:hint="eastAsia"/>
+          <w:color w:val="88846F"/>
+          <w:kern w:val="0"/>
+          <w:sz w:val="18"/>
+          <w:szCs w:val="18"/>
+        </w:rPr>
+        <w:t>判断是否是左线性文</w:t>
+      </w:r>
+      <w:r>
+        <w:rPr>
+          <w:rFonts w:ascii="Microsoft YaHei" w:eastAsia="Microsoft YaHei" w:hAnsi="Microsoft YaHei" w:cs="Microsoft YaHei"/>
+          <w:color w:val="88846F"/>
+          <w:kern w:val="0"/>
+          <w:sz w:val="18"/>
+          <w:szCs w:val="18"/>
+        </w:rPr>
+        <w:t>法</w:t>
+      </w:r>
+    </w:p>
+    <w:p>
+      <w:pPr>
+        <w:widowControl/>
+        <w:shd w:val="clear" w:color="auto" w:fill="272822"/>
+        <w:spacing w:line="270" w:lineRule="atLeast"/>
+        <w:jc w:val="left"/>
+        <w:rPr>
+          <w:rFonts w:ascii="Droid Sans Mono" w:eastAsia="Times New Roman" w:hAnsi="Droid Sans Mono" w:cs="Droid Sans Mono"/>
+          <w:color w:val="F8F8F2"/>
+          <w:kern w:val="0"/>
+          <w:sz w:val="18"/>
+          <w:szCs w:val="18"/>
+        </w:rPr>
+      </w:pPr>
+      <w:r>
+        <w:rPr>
+          <w:rFonts w:ascii="Droid Sans Mono" w:eastAsia="Times New Roman" w:hAnsi="Droid Sans Mono" w:cs="Droid Sans Mono"/>
+          <w:i/>
+          <w:iCs/>
+          <w:color w:val="66D9EF"/>
+          <w:kern w:val="0"/>
+          <w:sz w:val="18"/>
+          <w:szCs w:val="18"/>
+        </w:rPr>
+        <w:t>const</w:t>
+      </w:r>
+      <w:r>
+        <w:rPr>
+          <w:rFonts w:ascii="Droid Sans Mono" w:eastAsia="Times New Roman" w:hAnsi="Droid Sans Mono" w:cs="Droid Sans Mono"/>
+          <w:color w:val="F8F8F2"/>
+          <w:kern w:val="0"/>
+          <w:sz w:val="18"/>
+          <w:szCs w:val="18"/>
+        </w:rPr>
+        <w:t xml:space="preserve"> </w:t>
+      </w:r>
+      <w:proofErr w:type="spellStart"/>
+      <w:r>
+        <w:rPr>
+          <w:rFonts w:ascii="Droid Sans Mono" w:eastAsia="Times New Roman" w:hAnsi="Droid Sans Mono" w:cs="Droid Sans Mono"/>
+          <w:color w:val="F8F8F2"/>
+          <w:kern w:val="0"/>
+          <w:sz w:val="18"/>
+          <w:szCs w:val="18"/>
+        </w:rPr>
+        <w:t>isLeftLinear</w:t>
+      </w:r>
+      <w:proofErr w:type="spellEnd"/>
+      <w:r>
+        <w:rPr>
+          <w:rFonts w:ascii="Droid Sans Mono" w:eastAsia="Times New Roman" w:hAnsi="Droid Sans Mono" w:cs="Droid Sans Mono"/>
+          <w:color w:val="F8F8F2"/>
+          <w:kern w:val="0"/>
+          <w:sz w:val="18"/>
+          <w:szCs w:val="18"/>
+        </w:rPr>
+        <w:t xml:space="preserve"> </w:t>
+      </w:r>
+      <w:r>
+        <w:rPr>
+          <w:rFonts w:ascii="Droid Sans Mono" w:eastAsia="Times New Roman" w:hAnsi="Droid Sans Mono" w:cs="Droid Sans Mono"/>
+          <w:color w:val="F92672"/>
+          <w:kern w:val="0"/>
+          <w:sz w:val="18"/>
+          <w:szCs w:val="18"/>
+        </w:rPr>
+        <w:t>=</w:t>
+      </w:r>
+      <w:r>
+        <w:rPr>
+          <w:rFonts w:ascii="Droid Sans Mono" w:eastAsia="Times New Roman" w:hAnsi="Droid Sans Mono" w:cs="Droid Sans Mono"/>
+          <w:color w:val="F8F8F2"/>
+          <w:kern w:val="0"/>
+          <w:sz w:val="18"/>
+          <w:szCs w:val="18"/>
+        </w:rPr>
+        <w:t xml:space="preserve"> isType2 </w:t>
+      </w:r>
+      <w:r>
+        <w:rPr>
+          <w:rFonts w:ascii="Droid Sans Mono" w:eastAsia="Times New Roman" w:hAnsi="Droid Sans Mono" w:cs="Droid Sans Mono"/>
+          <w:color w:val="F92672"/>
+          <w:kern w:val="0"/>
+          <w:sz w:val="18"/>
+          <w:szCs w:val="18"/>
+        </w:rPr>
+        <w:t>&amp;&amp;</w:t>
+      </w:r>
+      <w:r>
+        <w:rPr>
+          <w:rFonts w:ascii="Droid Sans Mono" w:eastAsia="Times New Roman" w:hAnsi="Droid Sans Mono" w:cs="Droid Sans Mono"/>
+          <w:color w:val="F8F8F2"/>
+          <w:kern w:val="0"/>
+          <w:sz w:val="18"/>
+          <w:szCs w:val="18"/>
+        </w:rPr>
+        <w:t xml:space="preserve"> </w:t>
+      </w:r>
+      <w:proofErr w:type="spellStart"/>
+      <w:proofErr w:type="gramStart"/>
+      <w:r>
+        <w:rPr>
+          <w:rFonts w:ascii="Droid Sans Mono" w:eastAsia="Times New Roman" w:hAnsi="Droid Sans Mono" w:cs="Droid Sans Mono"/>
+          <w:color w:val="F8F8F2"/>
+          <w:kern w:val="0"/>
+          <w:sz w:val="18"/>
+          <w:szCs w:val="18"/>
+        </w:rPr>
+        <w:t>productions.</w:t>
+      </w:r>
+      <w:r>
+        <w:rPr>
+          <w:rFonts w:ascii="Droid Sans Mono" w:eastAsia="Times New Roman" w:hAnsi="Droid Sans Mono" w:cs="Droid Sans Mono"/>
+          <w:color w:val="A6E22E"/>
+          <w:kern w:val="0"/>
+          <w:sz w:val="18"/>
+          <w:szCs w:val="18"/>
+        </w:rPr>
+        <w:t>every</w:t>
+      </w:r>
+      <w:proofErr w:type="spellEnd"/>
+      <w:proofErr w:type="gramEnd"/>
+      <w:r>
+        <w:rPr>
+          <w:rFonts w:ascii="Droid Sans Mono" w:eastAsia="Times New Roman" w:hAnsi="Droid Sans Mono" w:cs="Droid Sans Mono"/>
+          <w:color w:val="F8F8F2"/>
+          <w:kern w:val="0"/>
+          <w:sz w:val="18"/>
+          <w:szCs w:val="18"/>
+        </w:rPr>
+        <w:t xml:space="preserve">(([, </w:t>
+      </w:r>
+      <w:r>
+        <w:rPr>
+          <w:rFonts w:ascii="Droid Sans Mono" w:eastAsia="Times New Roman" w:hAnsi="Droid Sans Mono" w:cs="Droid Sans Mono"/>
+          <w:i/>
+          <w:iCs/>
+          <w:color w:val="FD971F"/>
+          <w:kern w:val="0"/>
+          <w:sz w:val="18"/>
+          <w:szCs w:val="18"/>
+        </w:rPr>
+        <w:t>right</w:t>
+      </w:r>
+      <w:r>
+        <w:rPr>
+          <w:rFonts w:ascii="Droid Sans Mono" w:eastAsia="Times New Roman" w:hAnsi="Droid Sans Mono" w:cs="Droid Sans Mono"/>
+          <w:color w:val="F8F8F2"/>
+          <w:kern w:val="0"/>
+          <w:sz w:val="18"/>
+          <w:szCs w:val="18"/>
+        </w:rPr>
+        <w:t xml:space="preserve">]) </w:t>
+      </w:r>
+      <w:r>
+        <w:rPr>
+          <w:rFonts w:ascii="Droid Sans Mono" w:eastAsia="Times New Roman" w:hAnsi="Droid Sans Mono" w:cs="Droid Sans Mono"/>
+          <w:i/>
+          <w:iCs/>
+          <w:color w:val="66D9EF"/>
+          <w:kern w:val="0"/>
+          <w:sz w:val="18"/>
+          <w:szCs w:val="18"/>
+        </w:rPr>
+        <w:t>=&gt;</w:t>
+      </w:r>
+      <w:r>
+        <w:rPr>
+          <w:rFonts w:ascii="Droid Sans Mono" w:eastAsia="Times New Roman" w:hAnsi="Droid Sans Mono" w:cs="Droid Sans Mono"/>
+          <w:color w:val="F8F8F2"/>
+          <w:kern w:val="0"/>
+          <w:sz w:val="18"/>
+          <w:szCs w:val="18"/>
+        </w:rPr>
+        <w:t xml:space="preserve"> {</w:t>
+      </w:r>
+    </w:p>
+    <w:p>
+      <w:pPr>
+        <w:widowControl/>
+        <w:shd w:val="clear" w:color="auto" w:fill="272822"/>
+        <w:spacing w:line="270" w:lineRule="atLeast"/>
+        <w:jc w:val="left"/>
+        <w:rPr>
+          <w:rFonts w:ascii="Droid Sans Mono" w:eastAsia="Times New Roman" w:hAnsi="Droid Sans Mono" w:cs="Droid Sans Mono"/>
+          <w:color w:val="F8F8F2"/>
+          <w:kern w:val="0"/>
+          <w:sz w:val="18"/>
+          <w:szCs w:val="18"/>
+        </w:rPr>
+      </w:pPr>
+      <w:r>
+        <w:rPr>
+          <w:rFonts w:ascii="Droid Sans Mono" w:eastAsia="Times New Roman" w:hAnsi="Droid Sans Mono" w:cs="Droid Sans Mono"/>
+          <w:color w:val="F8F8F2"/>
+          <w:kern w:val="0"/>
+          <w:sz w:val="18"/>
+          <w:szCs w:val="18"/>
+        </w:rPr>
+        <w:t xml:space="preserve">    </w:t>
+      </w:r>
+      <w:r>
+        <w:rPr>
+          <w:rFonts w:ascii="Droid Sans Mono" w:eastAsia="Times New Roman" w:hAnsi="Droid Sans Mono" w:cs="Droid Sans Mono"/>
+          <w:color w:val="F92672"/>
+          <w:kern w:val="0"/>
+          <w:sz w:val="18"/>
+          <w:szCs w:val="18"/>
+        </w:rPr>
+        <w:t>switch</w:t>
+      </w:r>
+      <w:r>
+        <w:rPr>
+          <w:rFonts w:ascii="Droid Sans Mono" w:eastAsia="Times New Roman" w:hAnsi="Droid Sans Mono" w:cs="Droid Sans Mono"/>
+          <w:color w:val="F8F8F2"/>
+          <w:kern w:val="0"/>
+          <w:sz w:val="18"/>
+          <w:szCs w:val="18"/>
+        </w:rPr>
+        <w:t xml:space="preserve"> (</w:t>
+      </w:r>
+      <w:proofErr w:type="spellStart"/>
+      <w:proofErr w:type="gramStart"/>
+      <w:r>
+        <w:rPr>
+          <w:rFonts w:ascii="Droid Sans Mono" w:eastAsia="Times New Roman" w:hAnsi="Droid Sans Mono" w:cs="Droid Sans Mono"/>
+          <w:color w:val="F8F8F2"/>
+          <w:kern w:val="0"/>
+          <w:sz w:val="18"/>
+          <w:szCs w:val="18"/>
+        </w:rPr>
+        <w:t>right.length</w:t>
+      </w:r>
+      <w:proofErr w:type="spellEnd"/>
+      <w:proofErr w:type="gramEnd"/>
+      <w:r>
+        <w:rPr>
+          <w:rFonts w:ascii="Droid Sans Mono" w:eastAsia="Times New Roman" w:hAnsi="Droid Sans Mono" w:cs="Droid Sans Mono"/>
+          <w:color w:val="F8F8F2"/>
+          <w:kern w:val="0"/>
+          <w:sz w:val="18"/>
+          <w:szCs w:val="18"/>
+        </w:rPr>
+        <w:t>) {</w:t>
+      </w:r>
+    </w:p>
+    <w:p>
+      <w:pPr>
+        <w:widowControl/>
+        <w:shd w:val="clear" w:color="auto" w:fill="272822"/>
+        <w:spacing w:line="270" w:lineRule="atLeast"/>
+        <w:jc w:val="left"/>
+        <w:rPr>
+          <w:rFonts w:ascii="Droid Sans Mono" w:eastAsia="Times New Roman" w:hAnsi="Droid Sans Mono" w:cs="Droid Sans Mono"/>
+          <w:color w:val="F8F8F2"/>
+          <w:kern w:val="0"/>
+          <w:sz w:val="18"/>
+          <w:szCs w:val="18"/>
+        </w:rPr>
+      </w:pPr>
+      <w:r>
+        <w:rPr>
+          <w:rFonts w:ascii="Droid Sans Mono" w:eastAsia="Times New Roman" w:hAnsi="Droid Sans Mono" w:cs="Droid Sans Mono"/>
+          <w:color w:val="F8F8F2"/>
+          <w:kern w:val="0"/>
+          <w:sz w:val="18"/>
+          <w:szCs w:val="18"/>
+        </w:rPr>
+        <w:t xml:space="preserve">        </w:t>
+      </w:r>
+      <w:r>
+        <w:rPr>
+          <w:rFonts w:ascii="Droid Sans Mono" w:eastAsia="Times New Roman" w:hAnsi="Droid Sans Mono" w:cs="Droid Sans Mono"/>
+          <w:color w:val="F92672"/>
+          <w:kern w:val="0"/>
+          <w:sz w:val="18"/>
+          <w:szCs w:val="18"/>
+        </w:rPr>
+        <w:t>case</w:t>
+      </w:r>
+      <w:r>
+        <w:rPr>
+          <w:rFonts w:ascii="Droid Sans Mono" w:eastAsia="Times New Roman" w:hAnsi="Droid Sans Mono" w:cs="Droid Sans Mono"/>
+          <w:color w:val="F8F8F2"/>
+          <w:kern w:val="0"/>
+          <w:sz w:val="18"/>
+          <w:szCs w:val="18"/>
+        </w:rPr>
+        <w:t xml:space="preserve"> </w:t>
+      </w:r>
+      <w:r>
+        <w:rPr>
+          <w:rFonts w:ascii="Droid Sans Mono" w:eastAsia="Times New Roman" w:hAnsi="Droid Sans Mono" w:cs="Droid Sans Mono"/>
+          <w:color w:val="AE81FF"/>
+          <w:kern w:val="0"/>
+          <w:sz w:val="18"/>
+          <w:szCs w:val="18"/>
+        </w:rPr>
+        <w:t>1</w:t>
+      </w:r>
+      <w:r>
+        <w:rPr>
+          <w:rFonts w:ascii="Droid Sans Mono" w:eastAsia="Times New Roman" w:hAnsi="Droid Sans Mono" w:cs="Droid Sans Mono"/>
+          <w:color w:val="F8F8F2"/>
+          <w:kern w:val="0"/>
+          <w:sz w:val="18"/>
+          <w:szCs w:val="18"/>
+        </w:rPr>
+        <w:t>:</w:t>
+      </w:r>
+    </w:p>
+    <w:p>
+      <w:pPr>
+        <w:widowControl/>
+        <w:shd w:val="clear" w:color="auto" w:fill="272822"/>
+        <w:spacing w:line="270" w:lineRule="atLeast"/>
+        <w:jc w:val="left"/>
+        <w:rPr>
+          <w:rFonts w:ascii="Droid Sans Mono" w:eastAsia="Times New Roman" w:hAnsi="Droid Sans Mono" w:cs="Droid Sans Mono"/>
+          <w:color w:val="F8F8F2"/>
+          <w:kern w:val="0"/>
+          <w:sz w:val="18"/>
+          <w:szCs w:val="18"/>
+        </w:rPr>
+      </w:pPr>
+      <w:r>
+        <w:rPr>
+          <w:rFonts w:ascii="Droid Sans Mono" w:eastAsia="Times New Roman" w:hAnsi="Droid Sans Mono" w:cs="Droid Sans Mono"/>
+          <w:color w:val="F8F8F2"/>
+          <w:kern w:val="0"/>
+          <w:sz w:val="18"/>
+          <w:szCs w:val="18"/>
+        </w:rPr>
+        <w:t xml:space="preserve">            </w:t>
+      </w:r>
+      <w:r>
+        <w:rPr>
+          <w:rFonts w:ascii="Droid Sans Mono" w:eastAsia="Times New Roman" w:hAnsi="Droid Sans Mono" w:cs="Droid Sans Mono"/>
+          <w:color w:val="F92672"/>
+          <w:kern w:val="0"/>
+          <w:sz w:val="18"/>
+          <w:szCs w:val="18"/>
+        </w:rPr>
+        <w:t>return</w:t>
+      </w:r>
+      <w:r>
+        <w:rPr>
+          <w:rFonts w:ascii="Droid Sans Mono" w:eastAsia="Times New Roman" w:hAnsi="Droid Sans Mono" w:cs="Droid Sans Mono"/>
+          <w:color w:val="F8F8F2"/>
+          <w:kern w:val="0"/>
+          <w:sz w:val="18"/>
+          <w:szCs w:val="18"/>
+        </w:rPr>
+        <w:t xml:space="preserve"> </w:t>
+      </w:r>
+      <w:r>
+        <w:rPr>
+          <w:rFonts w:ascii="Droid Sans Mono" w:eastAsia="Times New Roman" w:hAnsi="Droid Sans Mono" w:cs="Droid Sans Mono"/>
+          <w:color w:val="AE81FF"/>
+          <w:kern w:val="0"/>
+          <w:sz w:val="18"/>
+          <w:szCs w:val="18"/>
+        </w:rPr>
+        <w:t>true</w:t>
+      </w:r>
+      <w:r>
+        <w:rPr>
+          <w:rFonts w:ascii="Droid Sans Mono" w:eastAsia="Times New Roman" w:hAnsi="Droid Sans Mono" w:cs="Droid Sans Mono"/>
+          <w:color w:val="F8F8F2"/>
+          <w:kern w:val="0"/>
+          <w:sz w:val="18"/>
+          <w:szCs w:val="18"/>
+        </w:rPr>
+        <w:t>;</w:t>
+      </w:r>
+    </w:p>
+    <w:p>
+      <w:pPr>
+        <w:widowControl/>
+        <w:shd w:val="clear" w:color="auto" w:fill="272822"/>
+        <w:spacing w:line="270" w:lineRule="atLeast"/>
+        <w:jc w:val="left"/>
+        <w:rPr>
+          <w:rFonts w:ascii="Droid Sans Mono" w:eastAsia="Times New Roman" w:hAnsi="Droid Sans Mono" w:cs="Droid Sans Mono"/>
+          <w:color w:val="F8F8F2"/>
+          <w:kern w:val="0"/>
+          <w:sz w:val="18"/>
+          <w:szCs w:val="18"/>
+        </w:rPr>
+      </w:pPr>
+      <w:r>
+        <w:rPr>
+          <w:rFonts w:ascii="Droid Sans Mono" w:eastAsia="Times New Roman" w:hAnsi="Droid Sans Mono" w:cs="Droid Sans Mono"/>
+          <w:color w:val="F8F8F2"/>
+          <w:kern w:val="0"/>
+          <w:sz w:val="18"/>
+          <w:szCs w:val="18"/>
+        </w:rPr>
+        <w:t xml:space="preserve">        </w:t>
+      </w:r>
+      <w:r>
+        <w:rPr>
+          <w:rFonts w:ascii="Droid Sans Mono" w:eastAsia="Times New Roman" w:hAnsi="Droid Sans Mono" w:cs="Droid Sans Mono"/>
+          <w:color w:val="F92672"/>
+          <w:kern w:val="0"/>
+          <w:sz w:val="18"/>
+          <w:szCs w:val="18"/>
+        </w:rPr>
+        <w:t>case</w:t>
+      </w:r>
+      <w:r>
+        <w:rPr>
+          <w:rFonts w:ascii="Droid Sans Mono" w:eastAsia="Times New Roman" w:hAnsi="Droid Sans Mono" w:cs="Droid Sans Mono"/>
+          <w:color w:val="F8F8F2"/>
+          <w:kern w:val="0"/>
+          <w:sz w:val="18"/>
+          <w:szCs w:val="18"/>
+        </w:rPr>
+        <w:t xml:space="preserve"> </w:t>
+      </w:r>
+      <w:r>
+        <w:rPr>
+          <w:rFonts w:ascii="Droid Sans Mono" w:eastAsia="Times New Roman" w:hAnsi="Droid Sans Mono" w:cs="Droid Sans Mono"/>
+          <w:color w:val="AE81FF"/>
+          <w:kern w:val="0"/>
+          <w:sz w:val="18"/>
+          <w:szCs w:val="18"/>
+        </w:rPr>
+        <w:t>2</w:t>
+      </w:r>
+      <w:r>
+        <w:rPr>
+          <w:rFonts w:ascii="Droid Sans Mono" w:eastAsia="Times New Roman" w:hAnsi="Droid Sans Mono" w:cs="Droid Sans Mono"/>
+          <w:color w:val="F8F8F2"/>
+          <w:kern w:val="0"/>
+          <w:sz w:val="18"/>
+          <w:szCs w:val="18"/>
+        </w:rPr>
+        <w:t>:</w:t>
+      </w:r>
+    </w:p>
+    <w:p>
+      <w:pPr>
+        <w:widowControl/>
+        <w:shd w:val="clear" w:color="auto" w:fill="272822"/>
+        <w:spacing w:line="270" w:lineRule="atLeast"/>
+        <w:jc w:val="left"/>
+        <w:rPr>
+          <w:rFonts w:ascii="Droid Sans Mono" w:eastAsia="Times New Roman" w:hAnsi="Droid Sans Mono" w:cs="Droid Sans Mono"/>
+          <w:color w:val="F8F8F2"/>
+          <w:kern w:val="0"/>
+          <w:sz w:val="18"/>
+          <w:szCs w:val="18"/>
+        </w:rPr>
+      </w:pPr>
+      <w:r>
+        <w:rPr>
+          <w:rFonts w:ascii="Droid Sans Mono" w:eastAsia="Times New Roman" w:hAnsi="Droid Sans Mono" w:cs="Droid Sans Mono"/>
+          <w:color w:val="F8F8F2"/>
+          <w:kern w:val="0"/>
+          <w:sz w:val="18"/>
+          <w:szCs w:val="18"/>
+        </w:rPr>
+        <w:t xml:space="preserve">            </w:t>
+      </w:r>
+      <w:r>
+        <w:rPr>
+          <w:rFonts w:ascii="Droid Sans Mono" w:eastAsia="Times New Roman" w:hAnsi="Droid Sans Mono" w:cs="Droid Sans Mono"/>
+          <w:color w:val="F92672"/>
+          <w:kern w:val="0"/>
+          <w:sz w:val="18"/>
+          <w:szCs w:val="18"/>
+        </w:rPr>
+        <w:t>return</w:t>
+      </w:r>
+      <w:r>
+        <w:rPr>
+          <w:rFonts w:ascii="Droid Sans Mono" w:eastAsia="Times New Roman" w:hAnsi="Droid Sans Mono" w:cs="Droid Sans Mono"/>
+          <w:color w:val="F8F8F2"/>
+          <w:kern w:val="0"/>
+          <w:sz w:val="18"/>
+          <w:szCs w:val="18"/>
+        </w:rPr>
+        <w:t xml:space="preserve"> </w:t>
+      </w:r>
+      <w:proofErr w:type="spellStart"/>
+      <w:r>
+        <w:rPr>
+          <w:rFonts w:ascii="Droid Sans Mono" w:eastAsia="Times New Roman" w:hAnsi="Droid Sans Mono" w:cs="Droid Sans Mono"/>
+          <w:color w:val="A6E22E"/>
+          <w:kern w:val="0"/>
+          <w:sz w:val="18"/>
+          <w:szCs w:val="18"/>
+        </w:rPr>
+        <w:t>isUpperCase</w:t>
+      </w:r>
+      <w:proofErr w:type="spellEnd"/>
+      <w:r>
+        <w:rPr>
+          <w:rFonts w:ascii="Droid Sans Mono" w:eastAsia="Times New Roman" w:hAnsi="Droid Sans Mono" w:cs="Droid Sans Mono"/>
+          <w:color w:val="F8F8F2"/>
+          <w:kern w:val="0"/>
+          <w:sz w:val="18"/>
+          <w:szCs w:val="18"/>
+        </w:rPr>
+        <w:t>(</w:t>
+      </w:r>
+      <w:proofErr w:type="gramStart"/>
+      <w:r>
+        <w:rPr>
+          <w:rFonts w:ascii="Droid Sans Mono" w:eastAsia="Times New Roman" w:hAnsi="Droid Sans Mono" w:cs="Droid Sans Mono"/>
+          <w:color w:val="F8F8F2"/>
+          <w:kern w:val="0"/>
+          <w:sz w:val="18"/>
+          <w:szCs w:val="18"/>
+        </w:rPr>
+        <w:t>right[</w:t>
+      </w:r>
+      <w:proofErr w:type="gramEnd"/>
+      <w:r>
+        <w:rPr>
+          <w:rFonts w:ascii="Droid Sans Mono" w:eastAsia="Times New Roman" w:hAnsi="Droid Sans Mono" w:cs="Droid Sans Mono"/>
+          <w:color w:val="AE81FF"/>
+          <w:kern w:val="0"/>
+          <w:sz w:val="18"/>
+          <w:szCs w:val="18"/>
+        </w:rPr>
+        <w:t>0</w:t>
+      </w:r>
+      <w:r>
+        <w:rPr>
+          <w:rFonts w:ascii="Droid Sans Mono" w:eastAsia="Times New Roman" w:hAnsi="Droid Sans Mono" w:cs="Droid Sans Mono"/>
+          <w:color w:val="F8F8F2"/>
+          <w:kern w:val="0"/>
+          <w:sz w:val="18"/>
+          <w:szCs w:val="18"/>
+        </w:rPr>
+        <w:t xml:space="preserve">]) </w:t>
+      </w:r>
+      <w:r>
+        <w:rPr>
+          <w:rFonts w:ascii="Droid Sans Mono" w:eastAsia="Times New Roman" w:hAnsi="Droid Sans Mono" w:cs="Droid Sans Mono"/>
+          <w:color w:val="F92672"/>
+          <w:kern w:val="0"/>
+          <w:sz w:val="18"/>
+          <w:szCs w:val="18"/>
+        </w:rPr>
+        <w:t>&amp;&amp;</w:t>
+      </w:r>
+      <w:r>
+        <w:rPr>
+          <w:rFonts w:ascii="Droid Sans Mono" w:eastAsia="Times New Roman" w:hAnsi="Droid Sans Mono" w:cs="Droid Sans Mono"/>
+          <w:color w:val="F8F8F2"/>
+          <w:kern w:val="0"/>
+          <w:sz w:val="18"/>
+          <w:szCs w:val="18"/>
+        </w:rPr>
+        <w:t xml:space="preserve"> </w:t>
+      </w:r>
+      <w:proofErr w:type="spellStart"/>
+      <w:r>
+        <w:rPr>
+          <w:rFonts w:ascii="Droid Sans Mono" w:eastAsia="Times New Roman" w:hAnsi="Droid Sans Mono" w:cs="Droid Sans Mono"/>
+          <w:color w:val="A6E22E"/>
+          <w:kern w:val="0"/>
+          <w:sz w:val="18"/>
+          <w:szCs w:val="18"/>
+        </w:rPr>
+        <w:t>isLowerCase</w:t>
+      </w:r>
+      <w:proofErr w:type="spellEnd"/>
+      <w:r>
+        <w:rPr>
+          <w:rFonts w:ascii="Droid Sans Mono" w:eastAsia="Times New Roman" w:hAnsi="Droid Sans Mono" w:cs="Droid Sans Mono"/>
+          <w:color w:val="F8F8F2"/>
+          <w:kern w:val="0"/>
+          <w:sz w:val="18"/>
+          <w:szCs w:val="18"/>
+        </w:rPr>
+        <w:t>(right[</w:t>
+      </w:r>
+      <w:r>
+        <w:rPr>
+          <w:rFonts w:ascii="Droid Sans Mono" w:eastAsia="Times New Roman" w:hAnsi="Droid Sans Mono" w:cs="Droid Sans Mono"/>
+          <w:color w:val="AE81FF"/>
+          <w:kern w:val="0"/>
+          <w:sz w:val="18"/>
+          <w:szCs w:val="18"/>
+        </w:rPr>
+        <w:t>1</w:t>
+      </w:r>
+      <w:r>
+        <w:rPr>
+          <w:rFonts w:ascii="Droid Sans Mono" w:eastAsia="Times New Roman" w:hAnsi="Droid Sans Mono" w:cs="Droid Sans Mono"/>
+          <w:color w:val="F8F8F2"/>
+          <w:kern w:val="0"/>
+          <w:sz w:val="18"/>
+          <w:szCs w:val="18"/>
+        </w:rPr>
+        <w:t>]);</w:t>
+      </w:r>
+    </w:p>
+    <w:p>
+      <w:pPr>
+        <w:widowControl/>
+        <w:shd w:val="clear" w:color="auto" w:fill="272822"/>
+        <w:spacing w:line="270" w:lineRule="atLeast"/>
+        <w:jc w:val="left"/>
+        <w:rPr>
+          <w:rFonts w:ascii="Droid Sans Mono" w:eastAsia="Times New Roman" w:hAnsi="Droid Sans Mono" w:cs="Droid Sans Mono"/>
+          <w:color w:val="F8F8F2"/>
+          <w:kern w:val="0"/>
+          <w:sz w:val="18"/>
+          <w:szCs w:val="18"/>
+        </w:rPr>
+      </w:pPr>
+      <w:r>
+        <w:rPr>
+          <w:rFonts w:ascii="Droid Sans Mono" w:eastAsia="Times New Roman" w:hAnsi="Droid Sans Mono" w:cs="Droid Sans Mono"/>
+          <w:color w:val="F8F8F2"/>
+          <w:kern w:val="0"/>
+          <w:sz w:val="18"/>
+          <w:szCs w:val="18"/>
+        </w:rPr>
+        <w:t xml:space="preserve">        </w:t>
+      </w:r>
+      <w:r>
+        <w:rPr>
+          <w:rFonts w:ascii="Droid Sans Mono" w:eastAsia="Times New Roman" w:hAnsi="Droid Sans Mono" w:cs="Droid Sans Mono"/>
+          <w:color w:val="F92672"/>
+          <w:kern w:val="0"/>
+          <w:sz w:val="18"/>
+          <w:szCs w:val="18"/>
+        </w:rPr>
+        <w:t>default</w:t>
+      </w:r>
+      <w:r>
+        <w:rPr>
+          <w:rFonts w:ascii="Droid Sans Mono" w:eastAsia="Times New Roman" w:hAnsi="Droid Sans Mono" w:cs="Droid Sans Mono"/>
+          <w:color w:val="F8F8F2"/>
+          <w:kern w:val="0"/>
+          <w:sz w:val="18"/>
+          <w:szCs w:val="18"/>
+        </w:rPr>
+        <w:t>:</w:t>
+      </w:r>
+    </w:p>
+    <w:p>
+      <w:pPr>
+        <w:widowControl/>
+        <w:shd w:val="clear" w:color="auto" w:fill="272822"/>
+        <w:spacing w:line="270" w:lineRule="atLeast"/>
+        <w:jc w:val="left"/>
+        <w:rPr>
+          <w:rFonts w:ascii="Droid Sans Mono" w:eastAsia="Times New Roman" w:hAnsi="Droid Sans Mono" w:cs="Droid Sans Mono"/>
+          <w:color w:val="F8F8F2"/>
+          <w:kern w:val="0"/>
+          <w:sz w:val="18"/>
+          <w:szCs w:val="18"/>
+        </w:rPr>
+      </w:pPr>
+      <w:r>
+        <w:rPr>
+          <w:rFonts w:ascii="Droid Sans Mono" w:eastAsia="Times New Roman" w:hAnsi="Droid Sans Mono" w:cs="Droid Sans Mono"/>
+          <w:color w:val="F8F8F2"/>
+          <w:kern w:val="0"/>
+          <w:sz w:val="18"/>
+          <w:szCs w:val="18"/>
+        </w:rPr>
+        <w:t xml:space="preserve">            </w:t>
+      </w:r>
+      <w:r>
+        <w:rPr>
+          <w:rFonts w:ascii="Droid Sans Mono" w:eastAsia="Times New Roman" w:hAnsi="Droid Sans Mono" w:cs="Droid Sans Mono"/>
+          <w:color w:val="F92672"/>
+          <w:kern w:val="0"/>
+          <w:sz w:val="18"/>
+          <w:szCs w:val="18"/>
+        </w:rPr>
+        <w:t>return</w:t>
+      </w:r>
+      <w:r>
+        <w:rPr>
+          <w:rFonts w:ascii="Droid Sans Mono" w:eastAsia="Times New Roman" w:hAnsi="Droid Sans Mono" w:cs="Droid Sans Mono"/>
+          <w:color w:val="F8F8F2"/>
+          <w:kern w:val="0"/>
+          <w:sz w:val="18"/>
+          <w:szCs w:val="18"/>
+        </w:rPr>
+        <w:t xml:space="preserve"> </w:t>
+      </w:r>
+      <w:r>
+        <w:rPr>
+          <w:rFonts w:ascii="Droid Sans Mono" w:eastAsia="Times New Roman" w:hAnsi="Droid Sans Mono" w:cs="Droid Sans Mono"/>
+          <w:color w:val="AE81FF"/>
+          <w:kern w:val="0"/>
+          <w:sz w:val="18"/>
+          <w:szCs w:val="18"/>
+        </w:rPr>
+        <w:t>false</w:t>
+      </w:r>
+      <w:r>
+        <w:rPr>
+          <w:rFonts w:ascii="Droid Sans Mono" w:eastAsia="Times New Roman" w:hAnsi="Droid Sans Mono" w:cs="Droid Sans Mono"/>
+          <w:color w:val="F8F8F2"/>
+          <w:kern w:val="0"/>
+          <w:sz w:val="18"/>
+          <w:szCs w:val="18"/>
+        </w:rPr>
+        <w:t>;</w:t>
+      </w:r>
+    </w:p>
+    <w:p>
+      <w:pPr>
+        <w:widowControl/>
+        <w:shd w:val="clear" w:color="auto" w:fill="272822"/>
+        <w:spacing w:line="270" w:lineRule="atLeast"/>
+        <w:jc w:val="left"/>
+        <w:rPr>
+          <w:rFonts w:ascii="Droid Sans Mono" w:eastAsia="Times New Roman" w:hAnsi="Droid Sans Mono" w:cs="Droid Sans Mono"/>
+          <w:color w:val="F8F8F2"/>
+          <w:kern w:val="0"/>
+          <w:sz w:val="18"/>
+          <w:szCs w:val="18"/>
+        </w:rPr>
+      </w:pPr>
+      <w:r>
+        <w:rPr>
+          <w:rFonts w:ascii="Droid Sans Mono" w:eastAsia="Times New Roman" w:hAnsi="Droid Sans Mono" w:cs="Droid Sans Mono"/>
+          <w:color w:val="F8F8F2"/>
+          <w:kern w:val="0"/>
+          <w:sz w:val="18"/>
+          <w:szCs w:val="18"/>
+        </w:rPr>
+        <w:t xml:space="preserve">    }</w:t>
+      </w:r>
+    </w:p>
+    <w:p>
+      <w:pPr>
+        <w:widowControl/>
+        <w:shd w:val="clear" w:color="auto" w:fill="272822"/>
+        <w:spacing w:line="270" w:lineRule="atLeast"/>
+        <w:jc w:val="left"/>
+        <w:rPr>
+          <w:rFonts w:ascii="Droid Sans Mono" w:eastAsia="Times New Roman" w:hAnsi="Droid Sans Mono" w:cs="Droid Sans Mono"/>
+          <w:color w:val="F8F8F2"/>
+          <w:kern w:val="0"/>
+          <w:sz w:val="18"/>
+          <w:szCs w:val="18"/>
+        </w:rPr>
+      </w:pPr>
+      <w:r>
+        <w:rPr>
+          <w:rFonts w:ascii="Droid Sans Mono" w:eastAsia="Times New Roman" w:hAnsi="Droid Sans Mono" w:cs="Droid Sans Mono"/>
+          <w:color w:val="F8F8F2"/>
+          <w:kern w:val="0"/>
+          <w:sz w:val="18"/>
+          <w:szCs w:val="18"/>
+        </w:rPr>
+        <w:t>});</w:t>
+      </w:r>
+    </w:p>
+    <w:p>
+      <w:pPr>
+        <w:widowControl/>
+        <w:shd w:val="clear" w:color="auto" w:fill="272822"/>
+        <w:spacing w:line="270" w:lineRule="atLeast"/>
+        <w:jc w:val="left"/>
+        <w:rPr>
+          <w:rFonts w:ascii="Droid Sans Mono" w:eastAsia="Times New Roman" w:hAnsi="Droid Sans Mono" w:cs="Droid Sans Mono"/>
+          <w:color w:val="F8F8F2"/>
+          <w:kern w:val="0"/>
+          <w:sz w:val="18"/>
+          <w:szCs w:val="18"/>
+        </w:rPr>
+      </w:pPr>
+    </w:p>
+    <w:p>
+      <w:pPr>
+        <w:widowControl/>
+        <w:shd w:val="clear" w:color="auto" w:fill="272822"/>
+        <w:spacing w:line="270" w:lineRule="atLeast"/>
+        <w:jc w:val="left"/>
+        <w:rPr>
+          <w:rFonts w:ascii="Droid Sans Mono" w:eastAsia="Times New Roman" w:hAnsi="Droid Sans Mono" w:cs="Droid Sans Mono" w:hint="eastAsia"/>
+          <w:color w:val="F8F8F2"/>
+          <w:kern w:val="0"/>
+          <w:sz w:val="18"/>
+          <w:szCs w:val="18"/>
+        </w:rPr>
+      </w:pPr>
+      <w:r>
+        <w:rPr>
+          <w:rFonts w:ascii="Droid Sans Mono" w:eastAsia="Times New Roman" w:hAnsi="Droid Sans Mono" w:cs="Droid Sans Mono"/>
+          <w:color w:val="88846F"/>
+          <w:kern w:val="0"/>
+          <w:sz w:val="18"/>
+          <w:szCs w:val="18"/>
+        </w:rPr>
+        <w:t xml:space="preserve">// </w:t>
+      </w:r>
+      <w:r>
+        <w:rPr>
+          <w:rFonts w:ascii="Microsoft YaHei" w:eastAsia="Microsoft YaHei" w:hAnsi="Microsoft YaHei" w:cs="Microsoft YaHei" w:hint="eastAsia"/>
+          <w:color w:val="88846F"/>
+          <w:kern w:val="0"/>
+          <w:sz w:val="18"/>
+          <w:szCs w:val="18"/>
+        </w:rPr>
+        <w:t>判断是否是右线性文</w:t>
+      </w:r>
+      <w:r>
+        <w:rPr>
+          <w:rFonts w:ascii="Microsoft YaHei" w:eastAsia="Microsoft YaHei" w:hAnsi="Microsoft YaHei" w:cs="Microsoft YaHei"/>
+          <w:color w:val="88846F"/>
+          <w:kern w:val="0"/>
+          <w:sz w:val="18"/>
+          <w:szCs w:val="18"/>
+        </w:rPr>
+        <w:t>法</w:t>
+      </w:r>
+    </w:p>
+    <w:p>
+      <w:pPr>
+        <w:widowControl/>
+        <w:shd w:val="clear" w:color="auto" w:fill="272822"/>
+        <w:spacing w:line="270" w:lineRule="atLeast"/>
+        <w:jc w:val="left"/>
+        <w:rPr>
+          <w:rFonts w:ascii="Droid Sans Mono" w:eastAsia="Times New Roman" w:hAnsi="Droid Sans Mono" w:cs="Droid Sans Mono"/>
+          <w:color w:val="F8F8F2"/>
+          <w:kern w:val="0"/>
+          <w:sz w:val="18"/>
+          <w:szCs w:val="18"/>
+        </w:rPr>
+      </w:pPr>
+      <w:r>
+        <w:rPr>
+          <w:rFonts w:ascii="Droid Sans Mono" w:eastAsia="Times New Roman" w:hAnsi="Droid Sans Mono" w:cs="Droid Sans Mono"/>
+          <w:i/>
+          <w:iCs/>
+          <w:color w:val="66D9EF"/>
+          <w:kern w:val="0"/>
+          <w:sz w:val="18"/>
+          <w:szCs w:val="18"/>
+        </w:rPr>
+        <w:t>const</w:t>
+      </w:r>
+      <w:r>
+        <w:rPr>
+          <w:rFonts w:ascii="Droid Sans Mono" w:eastAsia="Times New Roman" w:hAnsi="Droid Sans Mono" w:cs="Droid Sans Mono"/>
+          <w:color w:val="F8F8F2"/>
+          <w:kern w:val="0"/>
+          <w:sz w:val="18"/>
+          <w:szCs w:val="18"/>
+        </w:rPr>
+        <w:t xml:space="preserve"> </w:t>
+      </w:r>
+      <w:proofErr w:type="spellStart"/>
+      <w:r>
+        <w:rPr>
+          <w:rFonts w:ascii="Droid Sans Mono" w:eastAsia="Times New Roman" w:hAnsi="Droid Sans Mono" w:cs="Droid Sans Mono"/>
+          <w:color w:val="F8F8F2"/>
+          <w:kern w:val="0"/>
+          <w:sz w:val="18"/>
+          <w:szCs w:val="18"/>
+        </w:rPr>
+        <w:t>isRightLinear</w:t>
+      </w:r>
+      <w:proofErr w:type="spellEnd"/>
+      <w:r>
+        <w:rPr>
+          <w:rFonts w:ascii="Droid Sans Mono" w:eastAsia="Times New Roman" w:hAnsi="Droid Sans Mono" w:cs="Droid Sans Mono"/>
+          <w:color w:val="F8F8F2"/>
+          <w:kern w:val="0"/>
+          <w:sz w:val="18"/>
+          <w:szCs w:val="18"/>
+        </w:rPr>
+        <w:t xml:space="preserve"> </w:t>
+      </w:r>
+      <w:r>
+        <w:rPr>
+          <w:rFonts w:ascii="Droid Sans Mono" w:eastAsia="Times New Roman" w:hAnsi="Droid Sans Mono" w:cs="Droid Sans Mono"/>
+          <w:color w:val="F92672"/>
+          <w:kern w:val="0"/>
+          <w:sz w:val="18"/>
+          <w:szCs w:val="18"/>
+        </w:rPr>
+        <w:t>=</w:t>
+      </w:r>
+      <w:r>
+        <w:rPr>
+          <w:rFonts w:ascii="Droid Sans Mono" w:eastAsia="Times New Roman" w:hAnsi="Droid Sans Mono" w:cs="Droid Sans Mono"/>
+          <w:color w:val="F8F8F2"/>
+          <w:kern w:val="0"/>
+          <w:sz w:val="18"/>
+          <w:szCs w:val="18"/>
+        </w:rPr>
+        <w:t xml:space="preserve"> isType2 </w:t>
+      </w:r>
+      <w:r>
+        <w:rPr>
+          <w:rFonts w:ascii="Droid Sans Mono" w:eastAsia="Times New Roman" w:hAnsi="Droid Sans Mono" w:cs="Droid Sans Mono"/>
+          <w:color w:val="F92672"/>
+          <w:kern w:val="0"/>
+          <w:sz w:val="18"/>
+          <w:szCs w:val="18"/>
+        </w:rPr>
+        <w:t>&amp;&amp;</w:t>
+      </w:r>
+      <w:r>
+        <w:rPr>
+          <w:rFonts w:ascii="Droid Sans Mono" w:eastAsia="Times New Roman" w:hAnsi="Droid Sans Mono" w:cs="Droid Sans Mono"/>
+          <w:color w:val="F8F8F2"/>
+          <w:kern w:val="0"/>
+          <w:sz w:val="18"/>
+          <w:szCs w:val="18"/>
+        </w:rPr>
+        <w:t xml:space="preserve"> </w:t>
+      </w:r>
+      <w:proofErr w:type="spellStart"/>
+      <w:proofErr w:type="gramStart"/>
+      <w:r>
+        <w:rPr>
+          <w:rFonts w:ascii="Droid Sans Mono" w:eastAsia="Times New Roman" w:hAnsi="Droid Sans Mono" w:cs="Droid Sans Mono"/>
+          <w:color w:val="F8F8F2"/>
+          <w:kern w:val="0"/>
+          <w:sz w:val="18"/>
+          <w:szCs w:val="18"/>
+        </w:rPr>
+        <w:t>productions.</w:t>
+      </w:r>
+      <w:r>
+        <w:rPr>
+          <w:rFonts w:ascii="Droid Sans Mono" w:eastAsia="Times New Roman" w:hAnsi="Droid Sans Mono" w:cs="Droid Sans Mono"/>
+          <w:color w:val="A6E22E"/>
+          <w:kern w:val="0"/>
+          <w:sz w:val="18"/>
+          <w:szCs w:val="18"/>
+        </w:rPr>
+        <w:t>every</w:t>
+      </w:r>
+      <w:proofErr w:type="spellEnd"/>
+      <w:proofErr w:type="gramEnd"/>
+      <w:r>
+        <w:rPr>
+          <w:rFonts w:ascii="Droid Sans Mono" w:eastAsia="Times New Roman" w:hAnsi="Droid Sans Mono" w:cs="Droid Sans Mono"/>
+          <w:color w:val="F8F8F2"/>
+          <w:kern w:val="0"/>
+          <w:sz w:val="18"/>
+          <w:szCs w:val="18"/>
+        </w:rPr>
+        <w:t xml:space="preserve">(([, </w:t>
+      </w:r>
+      <w:r>
+        <w:rPr>
+          <w:rFonts w:ascii="Droid Sans Mono" w:eastAsia="Times New Roman" w:hAnsi="Droid Sans Mono" w:cs="Droid Sans Mono"/>
+          <w:i/>
+          <w:iCs/>
+          <w:color w:val="FD971F"/>
+          <w:kern w:val="0"/>
+          <w:sz w:val="18"/>
+          <w:szCs w:val="18"/>
+        </w:rPr>
+        <w:t>right</w:t>
+      </w:r>
+      <w:r>
+        <w:rPr>
+          <w:rFonts w:ascii="Droid Sans Mono" w:eastAsia="Times New Roman" w:hAnsi="Droid Sans Mono" w:cs="Droid Sans Mono"/>
+          <w:color w:val="F8F8F2"/>
+          <w:kern w:val="0"/>
+          <w:sz w:val="18"/>
+          <w:szCs w:val="18"/>
+        </w:rPr>
+        <w:t xml:space="preserve">]) </w:t>
+      </w:r>
+      <w:r>
+        <w:rPr>
+          <w:rFonts w:ascii="Droid Sans Mono" w:eastAsia="Times New Roman" w:hAnsi="Droid Sans Mono" w:cs="Droid Sans Mono"/>
+          <w:i/>
+          <w:iCs/>
+          <w:color w:val="66D9EF"/>
+          <w:kern w:val="0"/>
+          <w:sz w:val="18"/>
+          <w:szCs w:val="18"/>
+        </w:rPr>
+        <w:t>=&gt;</w:t>
+      </w:r>
+      <w:r>
+        <w:rPr>
+          <w:rFonts w:ascii="Droid Sans Mono" w:eastAsia="Times New Roman" w:hAnsi="Droid Sans Mono" w:cs="Droid Sans Mono"/>
+          <w:color w:val="F8F8F2"/>
+          <w:kern w:val="0"/>
+          <w:sz w:val="18"/>
+          <w:szCs w:val="18"/>
+        </w:rPr>
+        <w:t xml:space="preserve"> {</w:t>
+      </w:r>
+    </w:p>
+    <w:p>
+      <w:pPr>
+        <w:widowControl/>
+        <w:shd w:val="clear" w:color="auto" w:fill="272822"/>
+        <w:spacing w:line="270" w:lineRule="atLeast"/>
+        <w:jc w:val="left"/>
+        <w:rPr>
+          <w:rFonts w:ascii="Droid Sans Mono" w:eastAsia="Times New Roman" w:hAnsi="Droid Sans Mono" w:cs="Droid Sans Mono"/>
+          <w:color w:val="F8F8F2"/>
+          <w:kern w:val="0"/>
+          <w:sz w:val="18"/>
+          <w:szCs w:val="18"/>
+        </w:rPr>
+      </w:pPr>
+      <w:r>
+        <w:rPr>
+          <w:rFonts w:ascii="Droid Sans Mono" w:eastAsia="Times New Roman" w:hAnsi="Droid Sans Mono" w:cs="Droid Sans Mono"/>
+          <w:color w:val="F8F8F2"/>
+          <w:kern w:val="0"/>
+          <w:sz w:val="18"/>
+          <w:szCs w:val="18"/>
+        </w:rPr>
+        <w:t xml:space="preserve">    </w:t>
+      </w:r>
+      <w:r>
+        <w:rPr>
+          <w:rFonts w:ascii="Droid Sans Mono" w:eastAsia="Times New Roman" w:hAnsi="Droid Sans Mono" w:cs="Droid Sans Mono"/>
+          <w:color w:val="F92672"/>
+          <w:kern w:val="0"/>
+          <w:sz w:val="18"/>
+          <w:szCs w:val="18"/>
+        </w:rPr>
+        <w:t>switch</w:t>
+      </w:r>
+      <w:r>
+        <w:rPr>
+          <w:rFonts w:ascii="Droid Sans Mono" w:eastAsia="Times New Roman" w:hAnsi="Droid Sans Mono" w:cs="Droid Sans Mono"/>
+          <w:color w:val="F8F8F2"/>
+          <w:kern w:val="0"/>
+          <w:sz w:val="18"/>
+          <w:szCs w:val="18"/>
+        </w:rPr>
+        <w:t xml:space="preserve"> (</w:t>
+      </w:r>
+      <w:proofErr w:type="spellStart"/>
+      <w:proofErr w:type="gramStart"/>
+      <w:r>
+        <w:rPr>
+          <w:rFonts w:ascii="Droid Sans Mono" w:eastAsia="Times New Roman" w:hAnsi="Droid Sans Mono" w:cs="Droid Sans Mono"/>
+          <w:color w:val="F8F8F2"/>
+          <w:kern w:val="0"/>
+          <w:sz w:val="18"/>
+          <w:szCs w:val="18"/>
+        </w:rPr>
+        <w:t>right.length</w:t>
+      </w:r>
+      <w:proofErr w:type="spellEnd"/>
+      <w:proofErr w:type="gramEnd"/>
+      <w:r>
+        <w:rPr>
+          <w:rFonts w:ascii="Droid Sans Mono" w:eastAsia="Times New Roman" w:hAnsi="Droid Sans Mono" w:cs="Droid Sans Mono"/>
+          <w:color w:val="F8F8F2"/>
+          <w:kern w:val="0"/>
+          <w:sz w:val="18"/>
+          <w:szCs w:val="18"/>
+        </w:rPr>
+        <w:t>) {</w:t>
+      </w:r>
+    </w:p>
+    <w:p>
+      <w:pPr>
+        <w:widowControl/>
+        <w:shd w:val="clear" w:color="auto" w:fill="272822"/>
+        <w:spacing w:line="270" w:lineRule="atLeast"/>
+        <w:jc w:val="left"/>
+        <w:rPr>
+          <w:rFonts w:ascii="Droid Sans Mono" w:eastAsia="Times New Roman" w:hAnsi="Droid Sans Mono" w:cs="Droid Sans Mono"/>
+          <w:color w:val="F8F8F2"/>
+          <w:kern w:val="0"/>
+          <w:sz w:val="18"/>
+          <w:szCs w:val="18"/>
+        </w:rPr>
+      </w:pPr>
+      <w:r>
+        <w:rPr>
+          <w:rFonts w:ascii="Droid Sans Mono" w:eastAsia="Times New Roman" w:hAnsi="Droid Sans Mono" w:cs="Droid Sans Mono"/>
+          <w:color w:val="F8F8F2"/>
+          <w:kern w:val="0"/>
+          <w:sz w:val="18"/>
+          <w:szCs w:val="18"/>
+        </w:rPr>
+        <w:lastRenderedPageBreak/>
+        <w:t xml:space="preserve">        </w:t>
+      </w:r>
+      <w:r>
+        <w:rPr>
+          <w:rFonts w:ascii="Droid Sans Mono" w:eastAsia="Times New Roman" w:hAnsi="Droid Sans Mono" w:cs="Droid Sans Mono"/>
+          <w:color w:val="F92672"/>
+          <w:kern w:val="0"/>
+          <w:sz w:val="18"/>
+          <w:szCs w:val="18"/>
+        </w:rPr>
+        <w:t>case</w:t>
+      </w:r>
+      <w:r>
+        <w:rPr>
+          <w:rFonts w:ascii="Droid Sans Mono" w:eastAsia="Times New Roman" w:hAnsi="Droid Sans Mono" w:cs="Droid Sans Mono"/>
+          <w:color w:val="F8F8F2"/>
+          <w:kern w:val="0"/>
+          <w:sz w:val="18"/>
+          <w:szCs w:val="18"/>
+        </w:rPr>
+        <w:t xml:space="preserve"> </w:t>
+      </w:r>
+      <w:r>
+        <w:rPr>
+          <w:rFonts w:ascii="Droid Sans Mono" w:eastAsia="Times New Roman" w:hAnsi="Droid Sans Mono" w:cs="Droid Sans Mono"/>
+          <w:color w:val="AE81FF"/>
+          <w:kern w:val="0"/>
+          <w:sz w:val="18"/>
+          <w:szCs w:val="18"/>
+        </w:rPr>
+        <w:t>1</w:t>
+      </w:r>
+      <w:r>
+        <w:rPr>
+          <w:rFonts w:ascii="Droid Sans Mono" w:eastAsia="Times New Roman" w:hAnsi="Droid Sans Mono" w:cs="Droid Sans Mono"/>
+          <w:color w:val="F8F8F2"/>
+          <w:kern w:val="0"/>
+          <w:sz w:val="18"/>
+          <w:szCs w:val="18"/>
+        </w:rPr>
+        <w:t>:</w:t>
+      </w:r>
+    </w:p>
+    <w:p>
+      <w:pPr>
+        <w:widowControl/>
+        <w:shd w:val="clear" w:color="auto" w:fill="272822"/>
+        <w:spacing w:line="270" w:lineRule="atLeast"/>
+        <w:jc w:val="left"/>
+        <w:rPr>
+          <w:rFonts w:ascii="Droid Sans Mono" w:eastAsia="Times New Roman" w:hAnsi="Droid Sans Mono" w:cs="Droid Sans Mono"/>
+          <w:color w:val="F8F8F2"/>
+          <w:kern w:val="0"/>
+          <w:sz w:val="18"/>
+          <w:szCs w:val="18"/>
+        </w:rPr>
+      </w:pPr>
+      <w:r>
+        <w:rPr>
+          <w:rFonts w:ascii="Droid Sans Mono" w:eastAsia="Times New Roman" w:hAnsi="Droid Sans Mono" w:cs="Droid Sans Mono"/>
+          <w:color w:val="F8F8F2"/>
+          <w:kern w:val="0"/>
+          <w:sz w:val="18"/>
+          <w:szCs w:val="18"/>
+        </w:rPr>
+        <w:t xml:space="preserve">            </w:t>
+      </w:r>
+      <w:r>
+        <w:rPr>
+          <w:rFonts w:ascii="Droid Sans Mono" w:eastAsia="Times New Roman" w:hAnsi="Droid Sans Mono" w:cs="Droid Sans Mono"/>
+          <w:color w:val="F92672"/>
+          <w:kern w:val="0"/>
+          <w:sz w:val="18"/>
+          <w:szCs w:val="18"/>
+        </w:rPr>
+        <w:t>return</w:t>
+      </w:r>
+      <w:r>
+        <w:rPr>
+          <w:rFonts w:ascii="Droid Sans Mono" w:eastAsia="Times New Roman" w:hAnsi="Droid Sans Mono" w:cs="Droid Sans Mono"/>
+          <w:color w:val="F8F8F2"/>
+          <w:kern w:val="0"/>
+          <w:sz w:val="18"/>
+          <w:szCs w:val="18"/>
+        </w:rPr>
+        <w:t xml:space="preserve"> </w:t>
+      </w:r>
+      <w:r>
+        <w:rPr>
+          <w:rFonts w:ascii="Droid Sans Mono" w:eastAsia="Times New Roman" w:hAnsi="Droid Sans Mono" w:cs="Droid Sans Mono"/>
+          <w:color w:val="AE81FF"/>
+          <w:kern w:val="0"/>
+          <w:sz w:val="18"/>
+          <w:szCs w:val="18"/>
+        </w:rPr>
+        <w:t>true</w:t>
+      </w:r>
+      <w:r>
+        <w:rPr>
+          <w:rFonts w:ascii="Droid Sans Mono" w:eastAsia="Times New Roman" w:hAnsi="Droid Sans Mono" w:cs="Droid Sans Mono"/>
+          <w:color w:val="F8F8F2"/>
+          <w:kern w:val="0"/>
+          <w:sz w:val="18"/>
+          <w:szCs w:val="18"/>
+        </w:rPr>
+        <w:t>;</w:t>
+      </w:r>
+    </w:p>
+    <w:p>
+      <w:pPr>
+        <w:widowControl/>
+        <w:shd w:val="clear" w:color="auto" w:fill="272822"/>
+        <w:spacing w:line="270" w:lineRule="atLeast"/>
+        <w:jc w:val="left"/>
+        <w:rPr>
+          <w:rFonts w:ascii="Droid Sans Mono" w:eastAsia="Times New Roman" w:hAnsi="Droid Sans Mono" w:cs="Droid Sans Mono"/>
+          <w:color w:val="F8F8F2"/>
+          <w:kern w:val="0"/>
+          <w:sz w:val="18"/>
+          <w:szCs w:val="18"/>
+        </w:rPr>
+      </w:pPr>
+      <w:r>
+        <w:rPr>
+          <w:rFonts w:ascii="Droid Sans Mono" w:eastAsia="Times New Roman" w:hAnsi="Droid Sans Mono" w:cs="Droid Sans Mono"/>
+          <w:color w:val="F8F8F2"/>
+          <w:kern w:val="0"/>
+          <w:sz w:val="18"/>
+          <w:szCs w:val="18"/>
+        </w:rPr>
+        <w:t xml:space="preserve">        </w:t>
+      </w:r>
+      <w:r>
+        <w:rPr>
+          <w:rFonts w:ascii="Droid Sans Mono" w:eastAsia="Times New Roman" w:hAnsi="Droid Sans Mono" w:cs="Droid Sans Mono"/>
+          <w:color w:val="F92672"/>
+          <w:kern w:val="0"/>
+          <w:sz w:val="18"/>
+          <w:szCs w:val="18"/>
+        </w:rPr>
+        <w:t>case</w:t>
+      </w:r>
+      <w:r>
+        <w:rPr>
+          <w:rFonts w:ascii="Droid Sans Mono" w:eastAsia="Times New Roman" w:hAnsi="Droid Sans Mono" w:cs="Droid Sans Mono"/>
+          <w:color w:val="F8F8F2"/>
+          <w:kern w:val="0"/>
+          <w:sz w:val="18"/>
+          <w:szCs w:val="18"/>
+        </w:rPr>
+        <w:t xml:space="preserve"> </w:t>
+      </w:r>
+      <w:r>
+        <w:rPr>
+          <w:rFonts w:ascii="Droid Sans Mono" w:eastAsia="Times New Roman" w:hAnsi="Droid Sans Mono" w:cs="Droid Sans Mono"/>
+          <w:color w:val="AE81FF"/>
+          <w:kern w:val="0"/>
+          <w:sz w:val="18"/>
+          <w:szCs w:val="18"/>
+        </w:rPr>
+        <w:t>2</w:t>
+      </w:r>
+      <w:r>
+        <w:rPr>
+          <w:rFonts w:ascii="Droid Sans Mono" w:eastAsia="Times New Roman" w:hAnsi="Droid Sans Mono" w:cs="Droid Sans Mono"/>
+          <w:color w:val="F8F8F2"/>
+          <w:kern w:val="0"/>
+          <w:sz w:val="18"/>
+          <w:szCs w:val="18"/>
+        </w:rPr>
+        <w:t>:</w:t>
+      </w:r>
+    </w:p>
+    <w:p>
+      <w:pPr>
+        <w:widowControl/>
+        <w:shd w:val="clear" w:color="auto" w:fill="272822"/>
+        <w:spacing w:line="270" w:lineRule="atLeast"/>
+        <w:jc w:val="left"/>
+        <w:rPr>
+          <w:rFonts w:ascii="Droid Sans Mono" w:eastAsia="Times New Roman" w:hAnsi="Droid Sans Mono" w:cs="Droid Sans Mono"/>
+          <w:color w:val="F8F8F2"/>
+          <w:kern w:val="0"/>
+          <w:sz w:val="18"/>
+          <w:szCs w:val="18"/>
+        </w:rPr>
+      </w:pPr>
+      <w:r>
+        <w:rPr>
+          <w:rFonts w:ascii="Droid Sans Mono" w:eastAsia="Times New Roman" w:hAnsi="Droid Sans Mono" w:cs="Droid Sans Mono"/>
+          <w:color w:val="F8F8F2"/>
+          <w:kern w:val="0"/>
+          <w:sz w:val="18"/>
+          <w:szCs w:val="18"/>
+        </w:rPr>
+        <w:t xml:space="preserve">            </w:t>
+      </w:r>
+      <w:r>
+        <w:rPr>
+          <w:rFonts w:ascii="Droid Sans Mono" w:eastAsia="Times New Roman" w:hAnsi="Droid Sans Mono" w:cs="Droid Sans Mono"/>
+          <w:color w:val="F92672"/>
+          <w:kern w:val="0"/>
+          <w:sz w:val="18"/>
+          <w:szCs w:val="18"/>
+        </w:rPr>
+        <w:t>return</w:t>
+      </w:r>
+      <w:r>
+        <w:rPr>
+          <w:rFonts w:ascii="Droid Sans Mono" w:eastAsia="Times New Roman" w:hAnsi="Droid Sans Mono" w:cs="Droid Sans Mono"/>
+          <w:color w:val="F8F8F2"/>
+          <w:kern w:val="0"/>
+          <w:sz w:val="18"/>
+          <w:szCs w:val="18"/>
+        </w:rPr>
+        <w:t xml:space="preserve"> </w:t>
+      </w:r>
+      <w:proofErr w:type="spellStart"/>
+      <w:r>
+        <w:rPr>
+          <w:rFonts w:ascii="Droid Sans Mono" w:eastAsia="Times New Roman" w:hAnsi="Droid Sans Mono" w:cs="Droid Sans Mono"/>
+          <w:color w:val="A6E22E"/>
+          <w:kern w:val="0"/>
+          <w:sz w:val="18"/>
+          <w:szCs w:val="18"/>
+        </w:rPr>
+        <w:t>isLowerCase</w:t>
+      </w:r>
+      <w:proofErr w:type="spellEnd"/>
+      <w:r>
+        <w:rPr>
+          <w:rFonts w:ascii="Droid Sans Mono" w:eastAsia="Times New Roman" w:hAnsi="Droid Sans Mono" w:cs="Droid Sans Mono"/>
+          <w:color w:val="F8F8F2"/>
+          <w:kern w:val="0"/>
+          <w:sz w:val="18"/>
+          <w:szCs w:val="18"/>
+        </w:rPr>
+        <w:t>(</w:t>
+      </w:r>
+      <w:proofErr w:type="gramStart"/>
+      <w:r>
+        <w:rPr>
+          <w:rFonts w:ascii="Droid Sans Mono" w:eastAsia="Times New Roman" w:hAnsi="Droid Sans Mono" w:cs="Droid Sans Mono"/>
+          <w:color w:val="F8F8F2"/>
+          <w:kern w:val="0"/>
+          <w:sz w:val="18"/>
+          <w:szCs w:val="18"/>
+        </w:rPr>
+        <w:t>right[</w:t>
+      </w:r>
+      <w:proofErr w:type="gramEnd"/>
+      <w:r>
+        <w:rPr>
+          <w:rFonts w:ascii="Droid Sans Mono" w:eastAsia="Times New Roman" w:hAnsi="Droid Sans Mono" w:cs="Droid Sans Mono"/>
+          <w:color w:val="AE81FF"/>
+          <w:kern w:val="0"/>
+          <w:sz w:val="18"/>
+          <w:szCs w:val="18"/>
+        </w:rPr>
+        <w:t>0</w:t>
+      </w:r>
+      <w:r>
+        <w:rPr>
+          <w:rFonts w:ascii="Droid Sans Mono" w:eastAsia="Times New Roman" w:hAnsi="Droid Sans Mono" w:cs="Droid Sans Mono"/>
+          <w:color w:val="F8F8F2"/>
+          <w:kern w:val="0"/>
+          <w:sz w:val="18"/>
+          <w:szCs w:val="18"/>
+        </w:rPr>
+        <w:t xml:space="preserve">]) </w:t>
+      </w:r>
+      <w:r>
+        <w:rPr>
+          <w:rFonts w:ascii="Droid Sans Mono" w:eastAsia="Times New Roman" w:hAnsi="Droid Sans Mono" w:cs="Droid Sans Mono"/>
+          <w:color w:val="F92672"/>
+          <w:kern w:val="0"/>
+          <w:sz w:val="18"/>
+          <w:szCs w:val="18"/>
+        </w:rPr>
+        <w:t>&amp;&amp;</w:t>
+      </w:r>
+      <w:r>
+        <w:rPr>
+          <w:rFonts w:ascii="Droid Sans Mono" w:eastAsia="Times New Roman" w:hAnsi="Droid Sans Mono" w:cs="Droid Sans Mono"/>
+          <w:color w:val="F8F8F2"/>
+          <w:kern w:val="0"/>
+          <w:sz w:val="18"/>
+          <w:szCs w:val="18"/>
+        </w:rPr>
+        <w:t xml:space="preserve"> </w:t>
+      </w:r>
+      <w:proofErr w:type="spellStart"/>
+      <w:r>
+        <w:rPr>
+          <w:rFonts w:ascii="Droid Sans Mono" w:eastAsia="Times New Roman" w:hAnsi="Droid Sans Mono" w:cs="Droid Sans Mono"/>
+          <w:color w:val="A6E22E"/>
+          <w:kern w:val="0"/>
+          <w:sz w:val="18"/>
+          <w:szCs w:val="18"/>
+        </w:rPr>
+        <w:t>isUpperCase</w:t>
+      </w:r>
+      <w:proofErr w:type="spellEnd"/>
+      <w:r>
+        <w:rPr>
+          <w:rFonts w:ascii="Droid Sans Mono" w:eastAsia="Times New Roman" w:hAnsi="Droid Sans Mono" w:cs="Droid Sans Mono"/>
+          <w:color w:val="F8F8F2"/>
+          <w:kern w:val="0"/>
+          <w:sz w:val="18"/>
+          <w:szCs w:val="18"/>
+        </w:rPr>
+        <w:t>(right[</w:t>
+      </w:r>
+      <w:r>
+        <w:rPr>
+          <w:rFonts w:ascii="Droid Sans Mono" w:eastAsia="Times New Roman" w:hAnsi="Droid Sans Mono" w:cs="Droid Sans Mono"/>
+          <w:color w:val="AE81FF"/>
+          <w:kern w:val="0"/>
+          <w:sz w:val="18"/>
+          <w:szCs w:val="18"/>
+        </w:rPr>
+        <w:t>1</w:t>
+      </w:r>
+      <w:r>
+        <w:rPr>
+          <w:rFonts w:ascii="Droid Sans Mono" w:eastAsia="Times New Roman" w:hAnsi="Droid Sans Mono" w:cs="Droid Sans Mono"/>
+          <w:color w:val="F8F8F2"/>
+          <w:kern w:val="0"/>
+          <w:sz w:val="18"/>
+          <w:szCs w:val="18"/>
+        </w:rPr>
+        <w:t>]);</w:t>
+      </w:r>
+    </w:p>
+    <w:p>
+      <w:pPr>
+        <w:widowControl/>
+        <w:shd w:val="clear" w:color="auto" w:fill="272822"/>
+        <w:spacing w:line="270" w:lineRule="atLeast"/>
+        <w:jc w:val="left"/>
+        <w:rPr>
+          <w:rFonts w:ascii="Droid Sans Mono" w:eastAsia="Times New Roman" w:hAnsi="Droid Sans Mono" w:cs="Droid Sans Mono"/>
+          <w:color w:val="F8F8F2"/>
+          <w:kern w:val="0"/>
+          <w:sz w:val="18"/>
+          <w:szCs w:val="18"/>
+        </w:rPr>
+      </w:pPr>
+      <w:r>
+        <w:rPr>
+          <w:rFonts w:ascii="Droid Sans Mono" w:eastAsia="Times New Roman" w:hAnsi="Droid Sans Mono" w:cs="Droid Sans Mono"/>
+          <w:color w:val="F8F8F2"/>
+          <w:kern w:val="0"/>
+          <w:sz w:val="18"/>
+          <w:szCs w:val="18"/>
+        </w:rPr>
+        <w:t xml:space="preserve">        </w:t>
+      </w:r>
+      <w:r>
+        <w:rPr>
+          <w:rFonts w:ascii="Droid Sans Mono" w:eastAsia="Times New Roman" w:hAnsi="Droid Sans Mono" w:cs="Droid Sans Mono"/>
+          <w:color w:val="F92672"/>
+          <w:kern w:val="0"/>
+          <w:sz w:val="18"/>
+          <w:szCs w:val="18"/>
+        </w:rPr>
+        <w:t>default</w:t>
+      </w:r>
+      <w:r>
+        <w:rPr>
+          <w:rFonts w:ascii="Droid Sans Mono" w:eastAsia="Times New Roman" w:hAnsi="Droid Sans Mono" w:cs="Droid Sans Mono"/>
+          <w:color w:val="F8F8F2"/>
+          <w:kern w:val="0"/>
+          <w:sz w:val="18"/>
+          <w:szCs w:val="18"/>
+        </w:rPr>
+        <w:t>:</w:t>
+      </w:r>
+    </w:p>
+    <w:p>
+      <w:pPr>
+        <w:widowControl/>
+        <w:shd w:val="clear" w:color="auto" w:fill="272822"/>
+        <w:spacing w:line="270" w:lineRule="atLeast"/>
+        <w:jc w:val="left"/>
+        <w:rPr>
+          <w:rFonts w:ascii="Droid Sans Mono" w:eastAsia="Times New Roman" w:hAnsi="Droid Sans Mono" w:cs="Droid Sans Mono"/>
+          <w:color w:val="F8F8F2"/>
+          <w:kern w:val="0"/>
+          <w:sz w:val="18"/>
+          <w:szCs w:val="18"/>
+        </w:rPr>
+      </w:pPr>
+      <w:r>
+        <w:rPr>
+          <w:rFonts w:ascii="Droid Sans Mono" w:eastAsia="Times New Roman" w:hAnsi="Droid Sans Mono" w:cs="Droid Sans Mono"/>
+          <w:color w:val="F8F8F2"/>
+          <w:kern w:val="0"/>
+          <w:sz w:val="18"/>
+          <w:szCs w:val="18"/>
+        </w:rPr>
+        <w:t xml:space="preserve">            </w:t>
+      </w:r>
+      <w:r>
+        <w:rPr>
+          <w:rFonts w:ascii="Droid Sans Mono" w:eastAsia="Times New Roman" w:hAnsi="Droid Sans Mono" w:cs="Droid Sans Mono"/>
+          <w:color w:val="F92672"/>
+          <w:kern w:val="0"/>
+          <w:sz w:val="18"/>
+          <w:szCs w:val="18"/>
+        </w:rPr>
+        <w:t>return</w:t>
+      </w:r>
+      <w:r>
+        <w:rPr>
+          <w:rFonts w:ascii="Droid Sans Mono" w:eastAsia="Times New Roman" w:hAnsi="Droid Sans Mono" w:cs="Droid Sans Mono"/>
+          <w:color w:val="F8F8F2"/>
+          <w:kern w:val="0"/>
+          <w:sz w:val="18"/>
+          <w:szCs w:val="18"/>
+        </w:rPr>
+        <w:t xml:space="preserve"> </w:t>
+      </w:r>
+      <w:r>
+        <w:rPr>
+          <w:rFonts w:ascii="Droid Sans Mono" w:eastAsia="Times New Roman" w:hAnsi="Droid Sans Mono" w:cs="Droid Sans Mono"/>
+          <w:color w:val="AE81FF"/>
+          <w:kern w:val="0"/>
+          <w:sz w:val="18"/>
+          <w:szCs w:val="18"/>
+        </w:rPr>
+        <w:t>false</w:t>
+      </w:r>
+      <w:r>
+        <w:rPr>
+          <w:rFonts w:ascii="Droid Sans Mono" w:eastAsia="Times New Roman" w:hAnsi="Droid Sans Mono" w:cs="Droid Sans Mono"/>
+          <w:color w:val="F8F8F2"/>
+          <w:kern w:val="0"/>
+          <w:sz w:val="18"/>
+          <w:szCs w:val="18"/>
+        </w:rPr>
+        <w:t>;</w:t>
+      </w:r>
+    </w:p>
+    <w:p>
+      <w:pPr>
+        <w:widowControl/>
+        <w:shd w:val="clear" w:color="auto" w:fill="272822"/>
+        <w:spacing w:line="270" w:lineRule="atLeast"/>
+        <w:jc w:val="left"/>
+        <w:rPr>
+          <w:rFonts w:ascii="Droid Sans Mono" w:eastAsia="Times New Roman" w:hAnsi="Droid Sans Mono" w:cs="Droid Sans Mono" w:hint="eastAsia"/>
+          <w:color w:val="F8F8F2"/>
+          <w:kern w:val="0"/>
+          <w:sz w:val="18"/>
+          <w:szCs w:val="18"/>
+        </w:rPr>
+      </w:pPr>
+      <w:r>
+        <w:rPr>
+          <w:rFonts w:ascii="Droid Sans Mono" w:eastAsia="Times New Roman" w:hAnsi="Droid Sans Mono" w:cs="Droid Sans Mono"/>
+          <w:color w:val="F8F8F2"/>
+          <w:kern w:val="0"/>
+          <w:sz w:val="18"/>
+          <w:szCs w:val="18"/>
+        </w:rPr>
+        <w:t xml:space="preserve">    }</w:t>
+      </w:r>
+    </w:p>
+    <w:p>
+      <w:pPr>
+        <w:widowControl/>
+        <w:shd w:val="clear" w:color="auto" w:fill="272822"/>
+        <w:spacing w:line="270" w:lineRule="atLeast"/>
+        <w:jc w:val="left"/>
+        <w:rPr>
+          <w:rFonts w:ascii="Droid Sans Mono" w:eastAsia="Times New Roman" w:hAnsi="Droid Sans Mono" w:cs="Droid Sans Mono"/>
+          <w:color w:val="F8F8F2"/>
+          <w:kern w:val="0"/>
+          <w:sz w:val="18"/>
+          <w:szCs w:val="18"/>
+        </w:rPr>
+      </w:pPr>
+      <w:r>
+        <w:rPr>
+          <w:rFonts w:ascii="Droid Sans Mono" w:eastAsia="Times New Roman" w:hAnsi="Droid Sans Mono" w:cs="Droid Sans Mono"/>
+          <w:color w:val="F8F8F2"/>
+          <w:kern w:val="0"/>
+          <w:sz w:val="18"/>
+          <w:szCs w:val="18"/>
+        </w:rPr>
+        <w:t>});</w:t>
+      </w:r>
+    </w:p>
+    <w:p>
+      <w:pPr>
+        <w:widowControl/>
+        <w:shd w:val="clear" w:color="auto" w:fill="272822"/>
+        <w:spacing w:line="270" w:lineRule="atLeast"/>
+        <w:jc w:val="left"/>
+        <w:rPr>
+          <w:rFonts w:ascii="Droid Sans Mono" w:eastAsia="Times New Roman" w:hAnsi="Droid Sans Mono" w:cs="Droid Sans Mono"/>
+          <w:color w:val="F8F8F2"/>
+          <w:kern w:val="0"/>
+          <w:sz w:val="18"/>
+          <w:szCs w:val="18"/>
+        </w:rPr>
+      </w:pPr>
+    </w:p>
+    <w:p>
+      <w:pPr>
+        <w:widowControl/>
+        <w:shd w:val="clear" w:color="auto" w:fill="272822"/>
+        <w:spacing w:line="270" w:lineRule="atLeast"/>
+        <w:jc w:val="left"/>
+        <w:rPr>
+          <w:rFonts w:ascii="Droid Sans Mono" w:eastAsia="Times New Roman" w:hAnsi="Droid Sans Mono" w:cs="Droid Sans Mono" w:hint="eastAsia"/>
+          <w:color w:val="F8F8F2"/>
+          <w:kern w:val="0"/>
+          <w:sz w:val="18"/>
+          <w:szCs w:val="18"/>
+        </w:rPr>
+      </w:pPr>
+      <w:r>
+        <w:rPr>
+          <w:rFonts w:ascii="Droid Sans Mono" w:eastAsia="Times New Roman" w:hAnsi="Droid Sans Mono" w:cs="Droid Sans Mono"/>
+          <w:color w:val="88846F"/>
+          <w:kern w:val="0"/>
+          <w:sz w:val="18"/>
+          <w:szCs w:val="18"/>
+        </w:rPr>
+        <w:t>// 3</w:t>
+      </w:r>
+      <w:r>
+        <w:rPr>
+          <w:rFonts w:ascii="Microsoft YaHei" w:eastAsia="Microsoft YaHei" w:hAnsi="Microsoft YaHei" w:cs="Microsoft YaHei" w:hint="eastAsia"/>
+          <w:color w:val="88846F"/>
+          <w:kern w:val="0"/>
+          <w:sz w:val="18"/>
+          <w:szCs w:val="18"/>
+        </w:rPr>
+        <w:t>型文法是左线性文法或右线性文法（混用左右则不是</w:t>
+      </w:r>
+      <w:r>
+        <w:rPr>
+          <w:rFonts w:ascii="Microsoft YaHei" w:eastAsia="Microsoft YaHei" w:hAnsi="Microsoft YaHei" w:cs="Microsoft YaHei"/>
+          <w:color w:val="88846F"/>
+          <w:kern w:val="0"/>
+          <w:sz w:val="18"/>
+          <w:szCs w:val="18"/>
+        </w:rPr>
+        <w:t>）</w:t>
+      </w:r>
+    </w:p>
+    <w:p>
+      <w:pPr>
+        <w:widowControl/>
+        <w:shd w:val="clear" w:color="auto" w:fill="272822"/>
+        <w:spacing w:line="270" w:lineRule="atLeast"/>
+        <w:jc w:val="left"/>
+        <w:rPr>
+          <w:rFonts w:ascii="Droid Sans Mono" w:eastAsia="Times New Roman" w:hAnsi="Droid Sans Mono" w:cs="Droid Sans Mono"/>
+          <w:color w:val="F8F8F2"/>
+          <w:kern w:val="0"/>
+          <w:sz w:val="18"/>
+          <w:szCs w:val="18"/>
+        </w:rPr>
+      </w:pPr>
+      <w:r>
+        <w:rPr>
+          <w:rFonts w:ascii="Droid Sans Mono" w:eastAsia="Times New Roman" w:hAnsi="Droid Sans Mono" w:cs="Droid Sans Mono"/>
+          <w:i/>
+          <w:iCs/>
+          <w:color w:val="66D9EF"/>
+          <w:kern w:val="0"/>
+          <w:sz w:val="18"/>
+          <w:szCs w:val="18"/>
+        </w:rPr>
+        <w:t>const</w:t>
+      </w:r>
+      <w:r>
+        <w:rPr>
+          <w:rFonts w:ascii="Droid Sans Mono" w:eastAsia="Times New Roman" w:hAnsi="Droid Sans Mono" w:cs="Droid Sans Mono"/>
+          <w:color w:val="F8F8F2"/>
+          <w:kern w:val="0"/>
+          <w:sz w:val="18"/>
+          <w:szCs w:val="18"/>
+        </w:rPr>
+        <w:t xml:space="preserve"> isType3 </w:t>
+      </w:r>
+      <w:r>
+        <w:rPr>
+          <w:rFonts w:ascii="Droid Sans Mono" w:eastAsia="Times New Roman" w:hAnsi="Droid Sans Mono" w:cs="Droid Sans Mono"/>
+          <w:color w:val="F92672"/>
+          <w:kern w:val="0"/>
+          <w:sz w:val="18"/>
+          <w:szCs w:val="18"/>
+        </w:rPr>
+        <w:t>=</w:t>
+      </w:r>
+      <w:r>
+        <w:rPr>
+          <w:rFonts w:ascii="Droid Sans Mono" w:eastAsia="Times New Roman" w:hAnsi="Droid Sans Mono" w:cs="Droid Sans Mono"/>
+          <w:color w:val="F8F8F2"/>
+          <w:kern w:val="0"/>
+          <w:sz w:val="18"/>
+          <w:szCs w:val="18"/>
+        </w:rPr>
+        <w:t xml:space="preserve"> </w:t>
+      </w:r>
+      <w:proofErr w:type="spellStart"/>
+      <w:r>
+        <w:rPr>
+          <w:rFonts w:ascii="Droid Sans Mono" w:eastAsia="Times New Roman" w:hAnsi="Droid Sans Mono" w:cs="Droid Sans Mono"/>
+          <w:color w:val="F8F8F2"/>
+          <w:kern w:val="0"/>
+          <w:sz w:val="18"/>
+          <w:szCs w:val="18"/>
+        </w:rPr>
+        <w:t>isLeftLinear</w:t>
+      </w:r>
+      <w:proofErr w:type="spellEnd"/>
+      <w:r>
+        <w:rPr>
+          <w:rFonts w:ascii="Droid Sans Mono" w:eastAsia="Times New Roman" w:hAnsi="Droid Sans Mono" w:cs="Droid Sans Mono"/>
+          <w:color w:val="F8F8F2"/>
+          <w:kern w:val="0"/>
+          <w:sz w:val="18"/>
+          <w:szCs w:val="18"/>
+        </w:rPr>
+        <w:t xml:space="preserve"> </w:t>
+      </w:r>
+      <w:r>
+        <w:rPr>
+          <w:rFonts w:ascii="Droid Sans Mono" w:eastAsia="Times New Roman" w:hAnsi="Droid Sans Mono" w:cs="Droid Sans Mono"/>
+          <w:color w:val="F92672"/>
+          <w:kern w:val="0"/>
+          <w:sz w:val="18"/>
+          <w:szCs w:val="18"/>
+        </w:rPr>
+        <w:t>||</w:t>
+      </w:r>
+      <w:r>
+        <w:rPr>
+          <w:rFonts w:ascii="Droid Sans Mono" w:eastAsia="Times New Roman" w:hAnsi="Droid Sans Mono" w:cs="Droid Sans Mono"/>
+          <w:color w:val="F8F8F2"/>
+          <w:kern w:val="0"/>
+          <w:sz w:val="18"/>
+          <w:szCs w:val="18"/>
+        </w:rPr>
+        <w:t xml:space="preserve"> </w:t>
+      </w:r>
+      <w:proofErr w:type="spellStart"/>
+      <w:r>
+        <w:rPr>
+          <w:rFonts w:ascii="Droid Sans Mono" w:eastAsia="Times New Roman" w:hAnsi="Droid Sans Mono" w:cs="Droid Sans Mono"/>
+          <w:color w:val="F8F8F2"/>
+          <w:kern w:val="0"/>
+          <w:sz w:val="18"/>
+          <w:szCs w:val="18"/>
+        </w:rPr>
+        <w:t>isRightLinear</w:t>
+      </w:r>
+      <w:proofErr w:type="spellEnd"/>
+      <w:r>
+        <w:rPr>
+          <w:rFonts w:ascii="Droid Sans Mono" w:eastAsia="Times New Roman" w:hAnsi="Droid Sans Mono" w:cs="Droid Sans Mono"/>
+          <w:color w:val="F8F8F2"/>
+          <w:kern w:val="0"/>
+          <w:sz w:val="18"/>
+          <w:szCs w:val="18"/>
+        </w:rPr>
+        <w:t>;</w:t>
+      </w:r>
+    </w:p>
+    <w:p>
+      <w:pPr>
+        <w:spacing w:line="600" w:lineRule="auto"/>
+        <w:jc w:val="left"/>
+        <w:rPr>
+          <w:rFonts w:asciiTheme="minorEastAsia" w:hAnsiTheme="minorEastAsia"/>
+          <w:sz w:val="30"/>
+          <w:szCs w:val="30"/>
+        </w:rPr>
+      </w:pPr>
+    </w:p>
+    <w:p>
+      <w:pPr>
+        <w:spacing w:line="600" w:lineRule="auto"/>
+        <w:jc w:val="left"/>
+        <w:rPr>
+          <w:rFonts w:asciiTheme="minorEastAsia" w:hAnsiTheme="minorEastAsia" w:hint="eastAsia"/>
+          <w:sz w:val="30"/>
+          <w:szCs w:val="30"/>
+        </w:rPr>
+      </w:pPr>
+      <w:r>
+        <w:rPr>
+          <w:rFonts w:asciiTheme="minorEastAsia" w:hAnsiTheme="minorEastAsia" w:hint="eastAsia"/>
+          <w:sz w:val="30"/>
+          <w:szCs w:val="30"/>
+        </w:rPr>
+        <w:t>实验结果：</w:t>
+      </w:r>
+    </w:p>
+    <w:p>
+      <w:pPr>
+        <w:widowControl/>
+        <w:jc w:val="left"/>
+        <w:rPr>
+          <w:rFonts w:hint="eastAsia"/>
+          <w:color w:val="000000" w:themeColor="text1"/>
+          <w:kern w:val="0"/>
+          <w:sz w:val="24"/>
+          <w:szCs w:val="24"/>
+        </w:rPr>
+      </w:pPr>
+      <w:r>
+        <w:rPr>
+          <w:rFonts w:hint="eastAsia"/>
+          <w:kern w:val="0"/>
+          <w:sz w:val="24"/>
+          <w:szCs w:val="24"/>
+        </w:rPr>
+        <w:t>不满足</w:t>
+      </w:r>
+      <w:r>
+        <w:rPr>
+          <w:rFonts w:hint="eastAsia"/>
+          <w:color w:val="984806" w:themeColor="accent6" w:themeShade="80"/>
+          <w:kern w:val="0"/>
+          <w:sz w:val="24"/>
+          <w:szCs w:val="24"/>
+        </w:rPr>
+        <w:t>开始符号至少在一条产生式左部出现的情况</w:t>
+      </w:r>
+      <w:r>
+        <w:rPr>
+          <w:rFonts w:hint="eastAsia"/>
+          <w:kern w:val="0"/>
+          <w:sz w:val="24"/>
+          <w:szCs w:val="24"/>
+        </w:rPr>
+        <w:t>或者</w:t>
+      </w:r>
+      <w:r>
+        <w:rPr>
+          <w:rFonts w:hint="eastAsia"/>
+          <w:kern w:val="0"/>
+          <w:sz w:val="24"/>
+          <w:szCs w:val="24"/>
+        </w:rPr>
+        <w:t>不满足</w:t>
+      </w:r>
+      <w:r>
+        <w:rPr>
+          <w:rFonts w:hint="eastAsia"/>
+          <w:color w:val="984806" w:themeColor="accent6" w:themeShade="80"/>
+          <w:kern w:val="0"/>
+          <w:sz w:val="24"/>
+          <w:szCs w:val="24"/>
+        </w:rPr>
+        <w:t>产生式左部至少有一个非终结符</w:t>
+      </w:r>
+      <w:r>
+        <w:rPr>
+          <w:rFonts w:hint="eastAsia"/>
+          <w:color w:val="000000" w:themeColor="text1"/>
+          <w:kern w:val="0"/>
+          <w:sz w:val="24"/>
+          <w:szCs w:val="24"/>
+        </w:rPr>
+        <w:t>的情况：</w:t>
+      </w:r>
+    </w:p>
+    <w:p>
+      <w:pPr>
+        <w:widowControl/>
+        <w:jc w:val="left"/>
+        <w:rPr>
+          <w:kern w:val="0"/>
+          <w:sz w:val="24"/>
+          <w:szCs w:val="24"/>
+        </w:rPr>
+      </w:pPr>
+      <w:r>
+        <w:rPr>
+          <w:kern w:val="0"/>
+          <w:sz w:val="24"/>
+          <w:szCs w:val="24"/>
+        </w:rPr>
+        <w:drawing>
+          <wp:inline distT="0" distB="0" distL="0" distR="0" wp14:anchorId="602C7F25" wp14:editId="0175D686">
+            <wp:extent cx="5274310" cy="5243830"/>
+            <wp:effectExtent l="12700" t="12700" r="8890" b="13970"/>
+            <wp:docPr id="1" name="Picture 1"/>
+            <wp:cNvGraphicFramePr>
+              <a:graphicFrameLocks xmlns:a="http://schemas.openxmlformats.org/drawingml/2006/main" noChangeAspect="1"/>
+            </wp:cNvGraphicFramePr>
+            <a:graphic xmlns:a="http://schemas.openxmlformats.org/drawingml/2006/main">
+              <a:graphicData uri="http://schemas.openxmlformats.org/drawingml/2006/picture">
+                <pic:pic xmlns:pic="http://schemas.openxmlformats.org/drawingml/2006/picture">
+                  <pic:nvPicPr>
+                    <pic:cNvPr id="1" name=""/>
+                    <pic:cNvPicPr/>
+                  </pic:nvPicPr>
+                  <pic:blipFill>
+                    <a:blip r:embed="rId15"/>
+                    <a:stretch>
+                      <a:fillRect/>
+                    </a:stretch>
+                  </pic:blipFill>
+                  <pic:spPr>
+                    <a:xfrm>
+                      <a:off x="0" y="0"/>
+                      <a:ext cx="5274310" cy="5243830"/>
+                    </a:xfrm>
+                    <a:prstGeom prst="rect">
+                      <a:avLst/>
+                    </a:prstGeom>
+                    <a:ln>
+                      <a:solidFill>
+                        <a:schemeClr val="bg1">
+                          <a:lumMod val="85000"/>
+                        </a:schemeClr>
+                      </a:solidFill>
+                    </a:ln>
+                  </pic:spPr>
+                </pic:pic>
+              </a:graphicData>
+            </a:graphic>
+          </wp:inline>
+        </w:drawing>
+      </w:r>
+    </w:p>
+    <w:p>
+      <w:pPr>
+        <w:widowControl/>
+        <w:jc w:val="left"/>
+        <w:rPr>
+          <w:kern w:val="0"/>
+          <w:sz w:val="24"/>
+          <w:szCs w:val="24"/>
+        </w:rPr>
+      </w:pPr>
+    </w:p>
+    <w:p>
+      <w:pPr>
+        <w:widowControl/>
+        <w:jc w:val="left"/>
+        <w:rPr>
+          <w:kern w:val="0"/>
+          <w:sz w:val="24"/>
+          <w:szCs w:val="24"/>
+        </w:rPr>
+      </w:pPr>
+    </w:p>
+    <w:p>
+      <w:pPr>
+        <w:widowControl/>
+        <w:jc w:val="left"/>
+        <w:rPr>
+          <w:kern w:val="0"/>
+          <w:sz w:val="24"/>
+          <w:szCs w:val="24"/>
+        </w:rPr>
+      </w:pPr>
+    </w:p>
+    <w:p>
+      <w:pPr>
+        <w:widowControl/>
+        <w:jc w:val="left"/>
+        <w:rPr>
+          <w:kern w:val="0"/>
+          <w:sz w:val="24"/>
+          <w:szCs w:val="24"/>
+        </w:rPr>
+      </w:pPr>
+      <w:r>
+        <w:rPr>
+          <w:kern w:val="0"/>
+          <w:sz w:val="24"/>
+          <w:szCs w:val="24"/>
+        </w:rPr>
+        <w:drawing>
+          <wp:inline distT="0" distB="0" distL="0" distR="0" wp14:anchorId="18EDF6E7" wp14:editId="506BA06F">
+            <wp:extent cx="5274310" cy="4227195"/>
+            <wp:effectExtent l="12700" t="12700" r="8890" b="14605"/>
+            <wp:docPr id="3" name="Picture 3"/>
+            <wp:cNvGraphicFramePr>
+              <a:graphicFrameLocks xmlns:a="http://schemas.openxmlformats.org/drawingml/2006/main" noChangeAspect="1"/>
+            </wp:cNvGraphicFramePr>
+            <a:graphic xmlns:a="http://schemas.openxmlformats.org/drawingml/2006/main">
+              <a:graphicData uri="http://schemas.openxmlformats.org/drawingml/2006/picture">
+                <pic:pic xmlns:pic="http://schemas.openxmlformats.org/drawingml/2006/picture">
+                  <pic:nvPicPr>
+                    <pic:cNvPr id="1" name=""/>
+                    <pic:cNvPicPr/>
+                  </pic:nvPicPr>
+                  <pic:blipFill>
+                    <a:blip r:embed="rId16"/>
+                    <a:stretch>
+                      <a:fillRect/>
+                    </a:stretch>
+                  </pic:blipFill>
+                  <pic:spPr>
+                    <a:xfrm>
+                      <a:off x="0" y="0"/>
+                      <a:ext cx="5274310" cy="4227195"/>
+                    </a:xfrm>
+                    <a:prstGeom prst="rect">
+                      <a:avLst/>
+                    </a:prstGeom>
+                    <a:ln>
+                      <a:solidFill>
+                        <a:schemeClr val="bg1">
+                          <a:lumMod val="85000"/>
+                        </a:schemeClr>
+                      </a:solidFill>
+                    </a:ln>
+                  </pic:spPr>
+                </pic:pic>
+              </a:graphicData>
+            </a:graphic>
+          </wp:inline>
+        </w:drawing>
+      </w:r>
+    </w:p>
+    <w:p>
+      <w:pPr>
+        <w:widowControl/>
+        <w:jc w:val="center"/>
+        <w:rPr>
+          <w:kern w:val="0"/>
+          <w:sz w:val="24"/>
+          <w:szCs w:val="24"/>
+        </w:rPr>
+      </w:pPr>
+      <w:r>
+        <w:rPr>
+          <w:rFonts w:hint="eastAsia"/>
+          <w:kern w:val="0"/>
+          <w:sz w:val="24"/>
+          <w:szCs w:val="24"/>
+        </w:rPr>
+        <w:t>一个</w:t>
+      </w:r>
+      <w:r>
+        <w:rPr>
+          <w:rFonts w:hint="eastAsia"/>
+          <w:kern w:val="0"/>
+          <w:sz w:val="24"/>
+          <w:szCs w:val="24"/>
+        </w:rPr>
+        <w:t xml:space="preserve"> T</w:t>
+      </w:r>
+      <w:r>
+        <w:rPr>
+          <w:kern w:val="0"/>
+          <w:sz w:val="24"/>
+          <w:szCs w:val="24"/>
+        </w:rPr>
+        <w:t xml:space="preserve">ype-0 </w:t>
+      </w:r>
+      <w:r>
+        <w:rPr>
+          <w:rFonts w:hint="eastAsia"/>
+          <w:kern w:val="0"/>
+          <w:sz w:val="24"/>
+          <w:szCs w:val="24"/>
+        </w:rPr>
+        <w:t>文法的例子</w:t>
+      </w:r>
+    </w:p>
+    <w:p>
+      <w:pPr>
+        <w:widowControl/>
+        <w:rPr>
+          <w:kern w:val="0"/>
+          <w:sz w:val="24"/>
+          <w:szCs w:val="24"/>
+        </w:rPr>
+      </w:pPr>
+    </w:p>
+    <w:p>
+      <w:pPr>
+        <w:widowControl/>
+        <w:rPr>
+          <w:kern w:val="0"/>
+          <w:sz w:val="24"/>
+          <w:szCs w:val="24"/>
+        </w:rPr>
+      </w:pPr>
+      <w:r>
+        <w:rPr>
+          <w:kern w:val="0"/>
+          <w:sz w:val="24"/>
+          <w:szCs w:val="24"/>
+        </w:rPr>
+        <w:lastRenderedPageBreak/>
+        <w:drawing>
+          <wp:inline distT="0" distB="0" distL="0" distR="0" wp14:anchorId="251612B4" wp14:editId="70D97E86">
+            <wp:extent cx="5274310" cy="4270375"/>
+            <wp:effectExtent l="12700" t="12700" r="8890" b="9525"/>
+            <wp:docPr id="4" name="Picture 4"/>
+            <wp:cNvGraphicFramePr>
+              <a:graphicFrameLocks xmlns:a="http://schemas.openxmlformats.org/drawingml/2006/main" noChangeAspect="1"/>
+            </wp:cNvGraphicFramePr>
+            <a:graphic xmlns:a="http://schemas.openxmlformats.org/drawingml/2006/main">
+              <a:graphicData uri="http://schemas.openxmlformats.org/drawingml/2006/picture">
+                <pic:pic xmlns:pic="http://schemas.openxmlformats.org/drawingml/2006/picture">
+                  <pic:nvPicPr>
+                    <pic:cNvPr id="1" name=""/>
+                    <pic:cNvPicPr/>
+                  </pic:nvPicPr>
+                  <pic:blipFill>
+                    <a:blip r:embed="rId17"/>
+                    <a:stretch>
+                      <a:fillRect/>
+                    </a:stretch>
+                  </pic:blipFill>
+                  <pic:spPr>
+                    <a:xfrm>
+                      <a:off x="0" y="0"/>
+                      <a:ext cx="5274310" cy="4270375"/>
+                    </a:xfrm>
+                    <a:prstGeom prst="rect">
+                      <a:avLst/>
+                    </a:prstGeom>
+                    <a:ln>
+                      <a:solidFill>
+                        <a:schemeClr val="bg1">
+                          <a:lumMod val="85000"/>
+                        </a:schemeClr>
+                      </a:solidFill>
+                    </a:ln>
+                  </pic:spPr>
+                </pic:pic>
+              </a:graphicData>
+            </a:graphic>
+          </wp:inline>
+        </w:drawing>
+      </w:r>
+    </w:p>
+    <w:p>
+      <w:pPr>
+        <w:widowControl/>
+        <w:jc w:val="center"/>
+        <w:rPr>
+          <w:kern w:val="0"/>
+          <w:sz w:val="24"/>
+          <w:szCs w:val="24"/>
+        </w:rPr>
+      </w:pPr>
+      <w:r>
+        <w:rPr>
+          <w:rFonts w:hint="eastAsia"/>
+          <w:kern w:val="0"/>
+          <w:sz w:val="24"/>
+          <w:szCs w:val="24"/>
+        </w:rPr>
+        <w:t>一个</w:t>
+      </w:r>
+      <w:r>
+        <w:rPr>
+          <w:rFonts w:hint="eastAsia"/>
+          <w:kern w:val="0"/>
+          <w:sz w:val="24"/>
+          <w:szCs w:val="24"/>
+        </w:rPr>
+        <w:t xml:space="preserve"> Type</w:t>
+      </w:r>
+      <w:r>
+        <w:rPr>
+          <w:kern w:val="0"/>
+          <w:sz w:val="24"/>
+          <w:szCs w:val="24"/>
+        </w:rPr>
+        <w:t xml:space="preserve">-1 </w:t>
+      </w:r>
+      <w:r>
+        <w:rPr>
+          <w:rFonts w:hint="eastAsia"/>
+          <w:kern w:val="0"/>
+          <w:sz w:val="24"/>
+          <w:szCs w:val="24"/>
+        </w:rPr>
+        <w:t>文法的例子</w:t>
+      </w:r>
+    </w:p>
+    <w:p>
+      <w:pPr>
+        <w:widowControl/>
+        <w:rPr>
+          <w:kern w:val="0"/>
+          <w:sz w:val="24"/>
+          <w:szCs w:val="24"/>
+        </w:rPr>
+      </w:pPr>
+    </w:p>
+    <w:p>
+      <w:pPr>
+        <w:widowControl/>
+        <w:rPr>
+          <w:kern w:val="0"/>
+          <w:sz w:val="24"/>
+          <w:szCs w:val="24"/>
+        </w:rPr>
+      </w:pPr>
+      <w:r>
+        <w:rPr>
+          <w:kern w:val="0"/>
+          <w:sz w:val="24"/>
+          <w:szCs w:val="24"/>
+        </w:rPr>
+        <w:lastRenderedPageBreak/>
+        <w:drawing>
+          <wp:inline distT="0" distB="0" distL="0" distR="0" wp14:anchorId="1FE8B5E9" wp14:editId="1A59815F">
+            <wp:extent cx="5274310" cy="4304030"/>
+            <wp:effectExtent l="12700" t="12700" r="8890" b="13970"/>
+            <wp:docPr id="5" name="Picture 5"/>
+            <wp:cNvGraphicFramePr>
+              <a:graphicFrameLocks xmlns:a="http://schemas.openxmlformats.org/drawingml/2006/main" noChangeAspect="1"/>
+            </wp:cNvGraphicFramePr>
+            <a:graphic xmlns:a="http://schemas.openxmlformats.org/drawingml/2006/main">
+              <a:graphicData uri="http://schemas.openxmlformats.org/drawingml/2006/picture">
+                <pic:pic xmlns:pic="http://schemas.openxmlformats.org/drawingml/2006/picture">
+                  <pic:nvPicPr>
+                    <pic:cNvPr id="1" name=""/>
+                    <pic:cNvPicPr/>
+                  </pic:nvPicPr>
+                  <pic:blipFill>
+                    <a:blip r:embed="rId18"/>
+                    <a:stretch>
+                      <a:fillRect/>
+                    </a:stretch>
+                  </pic:blipFill>
+                  <pic:spPr>
+                    <a:xfrm>
+                      <a:off x="0" y="0"/>
+                      <a:ext cx="5274310" cy="4304030"/>
+                    </a:xfrm>
+                    <a:prstGeom prst="rect">
+                      <a:avLst/>
+                    </a:prstGeom>
+                    <a:ln>
+                      <a:solidFill>
+                        <a:schemeClr val="bg1">
+                          <a:lumMod val="85000"/>
+                        </a:schemeClr>
+                      </a:solidFill>
+                    </a:ln>
+                  </pic:spPr>
+                </pic:pic>
+              </a:graphicData>
+            </a:graphic>
+          </wp:inline>
+        </w:drawing>
+      </w:r>
+    </w:p>
+    <w:p>
+      <w:pPr>
+        <w:widowControl/>
+        <w:jc w:val="center"/>
+        <w:rPr>
+          <w:kern w:val="0"/>
+          <w:sz w:val="24"/>
+          <w:szCs w:val="24"/>
+        </w:rPr>
+      </w:pPr>
+      <w:r>
+        <w:rPr>
+          <w:rFonts w:hint="eastAsia"/>
+          <w:kern w:val="0"/>
+          <w:sz w:val="24"/>
+          <w:szCs w:val="24"/>
+        </w:rPr>
+        <w:t>一个</w:t>
+      </w:r>
+      <w:r>
+        <w:rPr>
+          <w:rFonts w:hint="eastAsia"/>
+          <w:kern w:val="0"/>
+          <w:sz w:val="24"/>
+          <w:szCs w:val="24"/>
+        </w:rPr>
+        <w:t xml:space="preserve"> T</w:t>
+      </w:r>
+      <w:r>
+        <w:rPr>
+          <w:kern w:val="0"/>
+          <w:sz w:val="24"/>
+          <w:szCs w:val="24"/>
+        </w:rPr>
+        <w:t xml:space="preserve">ype-2 </w:t>
+      </w:r>
+      <w:r>
+        <w:rPr>
+          <w:rFonts w:hint="eastAsia"/>
+          <w:kern w:val="0"/>
+          <w:sz w:val="24"/>
+          <w:szCs w:val="24"/>
+        </w:rPr>
+        <w:t>文法的例子</w:t>
+      </w:r>
+    </w:p>
+    <w:p>
+      <w:pPr>
+        <w:widowControl/>
+        <w:rPr>
+          <w:kern w:val="0"/>
+          <w:sz w:val="24"/>
+          <w:szCs w:val="24"/>
+        </w:rPr>
+      </w:pPr>
+    </w:p>
+    <w:p>
+      <w:pPr>
+        <w:widowControl/>
+        <w:rPr>
+          <w:kern w:val="0"/>
+          <w:sz w:val="24"/>
+          <w:szCs w:val="24"/>
+        </w:rPr>
+      </w:pPr>
+      <w:r>
+        <w:rPr>
+          <w:kern w:val="0"/>
+          <w:sz w:val="24"/>
+          <w:szCs w:val="24"/>
+        </w:rPr>
+        <w:lastRenderedPageBreak/>
+        <w:drawing>
+          <wp:inline distT="0" distB="0" distL="0" distR="0" wp14:anchorId="425E7EE0" wp14:editId="072C9728">
+            <wp:extent cx="5274310" cy="4454525"/>
+            <wp:effectExtent l="12700" t="12700" r="8890" b="15875"/>
+            <wp:docPr id="7" name="Picture 7"/>
+            <wp:cNvGraphicFramePr>
+              <a:graphicFrameLocks xmlns:a="http://schemas.openxmlformats.org/drawingml/2006/main" noChangeAspect="1"/>
+            </wp:cNvGraphicFramePr>
+            <a:graphic xmlns:a="http://schemas.openxmlformats.org/drawingml/2006/main">
+              <a:graphicData uri="http://schemas.openxmlformats.org/drawingml/2006/picture">
+                <pic:pic xmlns:pic="http://schemas.openxmlformats.org/drawingml/2006/picture">
+                  <pic:nvPicPr>
+                    <pic:cNvPr id="1" name=""/>
+                    <pic:cNvPicPr/>
+                  </pic:nvPicPr>
+                  <pic:blipFill>
+                    <a:blip r:embed="rId19"/>
+                    <a:stretch>
+                      <a:fillRect/>
+                    </a:stretch>
+                  </pic:blipFill>
+                  <pic:spPr>
+                    <a:xfrm>
+                      <a:off x="0" y="0"/>
+                      <a:ext cx="5274310" cy="4454525"/>
+                    </a:xfrm>
+                    <a:prstGeom prst="rect">
+                      <a:avLst/>
+                    </a:prstGeom>
+                    <a:ln>
+                      <a:solidFill>
+                        <a:schemeClr val="bg1">
+                          <a:lumMod val="85000"/>
+                        </a:schemeClr>
+                      </a:solidFill>
+                    </a:ln>
+                  </pic:spPr>
+                </pic:pic>
+              </a:graphicData>
+            </a:graphic>
+          </wp:inline>
+        </w:drawing>
+      </w:r>
+    </w:p>
+    <w:p>
+      <w:pPr>
+        <w:widowControl/>
+        <w:jc w:val="center"/>
+        <w:rPr>
+          <w:kern w:val="0"/>
+          <w:sz w:val="24"/>
+          <w:szCs w:val="24"/>
+        </w:rPr>
+      </w:pPr>
+      <w:r>
+        <w:rPr>
+          <w:rFonts w:hint="eastAsia"/>
+          <w:kern w:val="0"/>
+          <w:sz w:val="24"/>
+          <w:szCs w:val="24"/>
+        </w:rPr>
+        <w:t>一个</w:t>
+      </w:r>
+      <w:r>
+        <w:rPr>
+          <w:rFonts w:hint="eastAsia"/>
+          <w:kern w:val="0"/>
+          <w:sz w:val="24"/>
+          <w:szCs w:val="24"/>
+        </w:rPr>
+        <w:t xml:space="preserve"> Ty</w:t>
+      </w:r>
+      <w:r>
+        <w:rPr>
+          <w:kern w:val="0"/>
+          <w:sz w:val="24"/>
+          <w:szCs w:val="24"/>
+        </w:rPr>
+        <w:t xml:space="preserve">pe-3 </w:t>
+      </w:r>
+      <w:r>
+        <w:rPr>
+          <w:rFonts w:hint="eastAsia"/>
+          <w:kern w:val="0"/>
+          <w:sz w:val="24"/>
+          <w:szCs w:val="24"/>
+        </w:rPr>
+        <w:t>（正规文法）的例子</w:t>
+      </w:r>
+    </w:p>
+    <w:p>
+      <w:pPr>
+        <w:widowControl/>
+        <w:rPr>
+          <w:kern w:val="0"/>
+          <w:sz w:val="24"/>
+          <w:szCs w:val="24"/>
+        </w:rPr>
+      </w:pPr>
+    </w:p>
+    <w:p>
+      <w:pPr>
+        <w:widowControl/>
+        <w:rPr>
+          <w:kern w:val="0"/>
+          <w:sz w:val="24"/>
+          <w:szCs w:val="24"/>
+        </w:rPr>
+      </w:pPr>
+      <w:r>
+        <w:rPr>
+          <w:kern w:val="0"/>
+          <w:sz w:val="24"/>
+          <w:szCs w:val="24"/>
+        </w:rPr>
+        <w:lastRenderedPageBreak/>
+        <w:drawing>
+          <wp:inline distT="0" distB="0" distL="0" distR="0" wp14:anchorId="6B50FE5A" wp14:editId="13CBE9A4">
+            <wp:extent cx="5274310" cy="4287520"/>
+            <wp:effectExtent l="12700" t="12700" r="8890" b="17780"/>
+            <wp:docPr id="8" name="Picture 8"/>
+            <wp:cNvGraphicFramePr>
+              <a:graphicFrameLocks xmlns:a="http://schemas.openxmlformats.org/drawingml/2006/main" noChangeAspect="1"/>
+            </wp:cNvGraphicFramePr>
+            <a:graphic xmlns:a="http://schemas.openxmlformats.org/drawingml/2006/main">
+              <a:graphicData uri="http://schemas.openxmlformats.org/drawingml/2006/picture">
+                <pic:pic xmlns:pic="http://schemas.openxmlformats.org/drawingml/2006/picture">
+                  <pic:nvPicPr>
+                    <pic:cNvPr id="1" name=""/>
+                    <pic:cNvPicPr/>
+                  </pic:nvPicPr>
+                  <pic:blipFill>
+                    <a:blip r:embed="rId20"/>
+                    <a:stretch>
+                      <a:fillRect/>
+                    </a:stretch>
+                  </pic:blipFill>
+                  <pic:spPr>
+                    <a:xfrm>
+                      <a:off x="0" y="0"/>
+                      <a:ext cx="5274310" cy="4287520"/>
+                    </a:xfrm>
+                    <a:prstGeom prst="rect">
+                      <a:avLst/>
+                    </a:prstGeom>
+                    <a:ln>
+                      <a:solidFill>
+                        <a:schemeClr val="bg1">
+                          <a:lumMod val="85000"/>
+                        </a:schemeClr>
+                      </a:solidFill>
+                    </a:ln>
+                  </pic:spPr>
+                </pic:pic>
+              </a:graphicData>
+            </a:graphic>
+          </wp:inline>
+        </w:drawing>
+      </w:r>
+    </w:p>
+    <w:p>
+      <w:pPr>
+        <w:widowControl/>
+        <w:jc w:val="center"/>
+        <w:rPr>
+          <w:rFonts w:hint="eastAsia"/>
+          <w:kern w:val="0"/>
+          <w:sz w:val="24"/>
+          <w:szCs w:val="24"/>
+        </w:rPr>
+      </w:pPr>
+      <w:r>
+        <w:rPr>
+          <w:rFonts w:hint="eastAsia"/>
+          <w:kern w:val="0"/>
+          <w:sz w:val="24"/>
+          <w:szCs w:val="24"/>
+        </w:rPr>
+        <w:t>左线性文法和右线性文法混用则不是正规文法</w:t>
+      </w:r>
+    </w:p>
+    <w:p>
+      <w:pPr>
+        <w:widowControl/>
+        <w:jc w:val="left"/>
+        <w:rPr>
+          <w:rFonts w:hint="eastAsia"/>
+          <w:kern w:val="0"/>
+          <w:sz w:val="24"/>
+          <w:szCs w:val="24"/>
+        </w:rPr>
+      </w:pPr>
+    </w:p>
+    <w:p>
+      <w:pPr>
+        <w:widowControl/>
+        <w:jc w:val="left"/>
+        <w:rPr>
+          <w:kern w:val="0"/>
+          <w:sz w:val="24"/>
+          <w:szCs w:val="24"/>
+        </w:rPr>
+      </w:pPr>
+      <w:r>
+        <w:rPr>
+          <w:rFonts w:hint="eastAsia"/>
+          <w:kern w:val="0"/>
+          <w:sz w:val="24"/>
+          <w:szCs w:val="24"/>
+        </w:rPr>
+        <w:t>在线演示地址</w:t>
+      </w:r>
+      <w:r>
+        <w:rPr>
+          <mc:AlternateContent>
+            <mc:Choice Requires="w16se">
+              <w:rFonts w:asciiTheme="minorEastAsia" w:hAnsiTheme="minorEastAsia"/>
+            </mc:Choice>
+            <mc:Fallback>
+              <w:rFonts w:ascii="Apple Color Emoji" w:eastAsia="Apple Color Emoji" w:hAnsi="Apple Color Emoji" w:cs="Apple Color Emoji"/>
+            </mc:Fallback>
+          </mc:AlternateContent>
+          <w:sz w:val="28"/>
+          <w:szCs w:val="28"/>
+        </w:rPr>
+        <mc:AlternateContent>
+          <mc:Choice Requires="w16se">
+            <w16se:symEx w16se:font="Apple Color Emoji" w16se:char="1F449"/>
+          </mc:Choice>
+          <mc:Fallback>
+            <w:t>👉</w:t>
+          </mc:Fallback>
+        </mc:AlternateContent>
+      </w:r>
+      <w:r>
+        <w:rPr>
+          <w:rFonts w:asciiTheme="minorEastAsia" w:hAnsiTheme="minorEastAsia"/>
+          <w:sz w:val="28"/>
+          <w:szCs w:val="28"/>
+        </w:rPr>
+        <w:t xml:space="preserve"> </w:t>
+      </w:r>
+      <w:hyperlink r:id="rId21" w:history="1">
+        <w:r>
+          <w:rPr>
+            <w:rStyle w:val="Hyperlink"/>
+          </w:rPr>
+          <w:t>https://cho</w:t>
+        </w:r>
+        <w:r>
+          <w:rPr>
+            <w:rStyle w:val="Hyperlink"/>
+          </w:rPr>
+          <w:t>m</w:t>
+        </w:r>
+        <w:r>
+          <w:rPr>
+            <w:rStyle w:val="Hyperlink"/>
+          </w:rPr>
+          <w:t>s</w:t>
+        </w:r>
+        <w:r>
+          <w:rPr>
+            <w:rStyle w:val="Hyperlink"/>
+          </w:rPr>
+          <w:t>k</w:t>
+        </w:r>
+        <w:r>
+          <w:rPr>
+            <w:rStyle w:val="Hyperlink"/>
+          </w:rPr>
+          <w:t>y.lolima</w:t>
+        </w:r>
+        <w:r>
+          <w:rPr>
+            <w:rStyle w:val="Hyperlink"/>
+          </w:rPr>
+          <w:t>y</w:t>
+        </w:r>
+        <w:r>
+          <w:rPr>
+            <w:rStyle w:val="Hyperlink"/>
+          </w:rPr>
+          <w:t>.c</w:t>
+        </w:r>
+        <w:r>
+          <w:rPr>
+            <w:rStyle w:val="Hyperlink"/>
+          </w:rPr>
+          <w:t>n</w:t>
+        </w:r>
+        <w:r>
+          <w:rPr>
+            <w:rStyle w:val="Hyperlink"/>
+          </w:rPr>
+          <w:t>/</w:t>
+        </w:r>
+      </w:hyperlink>
+    </w:p>
+    <w:p>
+      <w:pPr>
+        <w:widowControl/>
+        <w:jc w:val="left"/>
+        <w:rPr>
+          <w:rFonts w:hint="eastAsia"/>
+          <w:kern w:val="0"/>
+          <w:sz w:val="24"/>
+          <w:szCs w:val="24"/>
+        </w:rPr>
+      </w:pPr>
     </w:p>
     <w:sectPr>
-      <w:headerReference w:type="default" r:id="rId14"/>
+      <w:headerReference w:type="default" r:id="rId22"/>
       <w:pgSz w:w="11906" w:h="16838"/>
       <w:pgMar w:top="1333" w:right="1800" w:bottom="1440" w:left="1800" w:header="567" w:footer="992" w:gutter="0"/>
       <w:cols w:space="425"/>
@@ -4751,7 +8679,7 @@
 </file>
 
 <file path=customXml/itemProps2.xml><?xml version="1.0" encoding="utf-8"?>
-<ds:datastoreItem xmlns:ds="http://schemas.openxmlformats.org/officeDocument/2006/customXml" ds:itemID="{CD24128D-3B1F-6F4D-BDBE-EC474F86E7F8}">
+<ds:datastoreItem xmlns:ds="http://schemas.openxmlformats.org/officeDocument/2006/customXml" ds:itemID="{1BF48826-E600-CB42-8A3A-9EF1E66081FB}">
   <ds:schemaRefs>
     <ds:schemaRef ds:uri="http://schemas.openxmlformats.org/officeDocument/2006/bibliography"/>
   </ds:schemaRefs>

</xml_diff>